<commit_message>
Update projektu + pridanie dalsich tabuliek
</commit_message>
<xml_diff>
--- a/Microsoft_Teams_SRS.docx
+++ b/Microsoft_Teams_SRS.docx
@@ -137,23 +137,7 @@
           <w:sz w:val="24"/>
           <w:szCs w:val="24"/>
         </w:rPr>
-        <w:t xml:space="preserve"> (SRS)</w:t>
-      </w:r>
-      <w:r>
-        <w:rPr>
-          <w:rFonts w:ascii="Times New Roman" w:hAnsi="Times New Roman" w:cs="Times New Roman"/>
-          <w:sz w:val="24"/>
-          <w:szCs w:val="24"/>
-        </w:rPr>
-        <w:t xml:space="preserve"> - </w:t>
-      </w:r>
-      <w:r>
-        <w:rPr>
-          <w:rFonts w:ascii="Times New Roman" w:hAnsi="Times New Roman" w:cs="Times New Roman"/>
-          <w:sz w:val="24"/>
-          <w:szCs w:val="24"/>
-        </w:rPr>
-        <w:t xml:space="preserve">Microsoft Teams </w:t>
+        <w:t xml:space="preserve"> (SRS) - Microsoft Teams </w:t>
       </w:r>
     </w:p>
     <w:p>
@@ -387,15 +371,7 @@
           <w:sz w:val="24"/>
           <w:szCs w:val="24"/>
         </w:rPr>
-        <w:t xml:space="preserve"> Natália Kontínová, </w:t>
-      </w:r>
-      <w:r>
-        <w:rPr>
-          <w:rFonts w:ascii="Times New Roman" w:hAnsi="Times New Roman" w:cs="Times New Roman"/>
-          <w:sz w:val="24"/>
-          <w:szCs w:val="24"/>
-        </w:rPr>
-        <w:t>Peter Orviský</w:t>
+        <w:t xml:space="preserve"> Natália Kontínová, Peter Orviský</w:t>
       </w:r>
     </w:p>
     <w:p>
@@ -760,13 +736,7 @@
       </w:r>
       <w:proofErr w:type="spellEnd"/>
       <w:r>
-        <w:t>. Jeho cieľom je poskytnúť formálny, jednoznačný a ucelený popis funkčných a nefunkčných požiadaviek systému z pohľadu používateľov a zainteresovaných strán.</w:t>
-      </w:r>
-      <w:r>
-        <w:t xml:space="preserve"> </w:t>
-      </w:r>
-      <w:r>
-        <w:t xml:space="preserve">Dokument slúži ako referenčný základ pre analýzu, návrh, vývoj, testovanie a validáciu systému Microsoft </w:t>
+        <w:t xml:space="preserve">. Jeho cieľom je poskytnúť formálny, jednoznačný a ucelený popis funkčných a nefunkčných požiadaviek systému z pohľadu používateľov a zainteresovaných strán. Dokument slúži ako referenčný základ pre analýzu, návrh, vývoj, testovanie a validáciu systému Microsoft </w:t>
       </w:r>
       <w:proofErr w:type="spellStart"/>
       <w:r>
@@ -893,15 +863,7 @@
           <w:sz w:val="24"/>
           <w:szCs w:val="24"/>
         </w:rPr>
-        <w:t>s</w:t>
-      </w:r>
-      <w:r>
-        <w:rPr>
-          <w:rFonts w:ascii="Times New Roman" w:hAnsi="Times New Roman" w:cs="Times New Roman"/>
-          <w:sz w:val="24"/>
-          <w:szCs w:val="24"/>
-        </w:rPr>
-        <w:t>a</w:t>
+        <w:t>sa</w:t>
       </w:r>
       <w:proofErr w:type="spellEnd"/>
       <w:r>
@@ -1342,8 +1304,18 @@
           <w:sz w:val="24"/>
           <w:szCs w:val="24"/>
         </w:rPr>
-        <w:t>.</w:t>
-      </w:r>
+        <w:t xml:space="preserve">. </w:t>
+      </w:r>
+      <w:proofErr w:type="spellStart"/>
+      <w:r>
+        <w:rPr>
+          <w:rFonts w:ascii="Times New Roman" w:hAnsi="Times New Roman" w:cs="Times New Roman"/>
+          <w:sz w:val="24"/>
+          <w:szCs w:val="24"/>
+        </w:rPr>
+        <w:t>Dokument</w:t>
+      </w:r>
+      <w:proofErr w:type="spellEnd"/>
       <w:r>
         <w:rPr>
           <w:rFonts w:ascii="Times New Roman" w:hAnsi="Times New Roman" w:cs="Times New Roman"/>
@@ -1359,7 +1331,7 @@
           <w:sz w:val="24"/>
           <w:szCs w:val="24"/>
         </w:rPr>
-        <w:t>Dokument</w:t>
+        <w:t>nezahŕňa</w:t>
       </w:r>
       <w:proofErr w:type="spellEnd"/>
       <w:r>
@@ -1377,7 +1349,7 @@
           <w:sz w:val="24"/>
           <w:szCs w:val="24"/>
         </w:rPr>
-        <w:t>nezahŕňa</w:t>
+        <w:t>detailný</w:t>
       </w:r>
       <w:proofErr w:type="spellEnd"/>
       <w:r>
@@ -1395,7 +1367,7 @@
           <w:sz w:val="24"/>
           <w:szCs w:val="24"/>
         </w:rPr>
-        <w:t>detailný</w:t>
+        <w:t>návrh</w:t>
       </w:r>
       <w:proofErr w:type="spellEnd"/>
       <w:r>
@@ -1413,7 +1385,7 @@
           <w:sz w:val="24"/>
           <w:szCs w:val="24"/>
         </w:rPr>
-        <w:t>návrh</w:t>
+        <w:t>technickej</w:t>
       </w:r>
       <w:proofErr w:type="spellEnd"/>
       <w:r>
@@ -1431,7 +1403,25 @@
           <w:sz w:val="24"/>
           <w:szCs w:val="24"/>
         </w:rPr>
-        <w:t>technickej</w:t>
+        <w:t>architektúry</w:t>
+      </w:r>
+      <w:proofErr w:type="spellEnd"/>
+      <w:r>
+        <w:rPr>
+          <w:rFonts w:ascii="Times New Roman" w:hAnsi="Times New Roman" w:cs="Times New Roman"/>
+          <w:sz w:val="24"/>
+          <w:szCs w:val="24"/>
+        </w:rPr>
+        <w:t xml:space="preserve">, </w:t>
+      </w:r>
+      <w:proofErr w:type="spellStart"/>
+      <w:r>
+        <w:rPr>
+          <w:rFonts w:ascii="Times New Roman" w:hAnsi="Times New Roman" w:cs="Times New Roman"/>
+          <w:sz w:val="24"/>
+          <w:szCs w:val="24"/>
+        </w:rPr>
+        <w:t>implementačné</w:t>
       </w:r>
       <w:proofErr w:type="spellEnd"/>
       <w:r>
@@ -1449,7 +1439,7 @@
           <w:sz w:val="24"/>
           <w:szCs w:val="24"/>
         </w:rPr>
-        <w:t>architektúry</w:t>
+        <w:t>detaily</w:t>
       </w:r>
       <w:proofErr w:type="spellEnd"/>
       <w:r>
@@ -1467,7 +1457,7 @@
           <w:sz w:val="24"/>
           <w:szCs w:val="24"/>
         </w:rPr>
-        <w:t>implementačné</w:t>
+        <w:t>zdrojový</w:t>
       </w:r>
       <w:proofErr w:type="spellEnd"/>
       <w:r>
@@ -1485,25 +1475,25 @@
           <w:sz w:val="24"/>
           <w:szCs w:val="24"/>
         </w:rPr>
-        <w:t>detaily</w:t>
-      </w:r>
-      <w:proofErr w:type="spellEnd"/>
-      <w:r>
-        <w:rPr>
-          <w:rFonts w:ascii="Times New Roman" w:hAnsi="Times New Roman" w:cs="Times New Roman"/>
-          <w:sz w:val="24"/>
-          <w:szCs w:val="24"/>
-        </w:rPr>
-        <w:t xml:space="preserve">, </w:t>
-      </w:r>
-      <w:proofErr w:type="spellStart"/>
-      <w:r>
-        <w:rPr>
-          <w:rFonts w:ascii="Times New Roman" w:hAnsi="Times New Roman" w:cs="Times New Roman"/>
-          <w:sz w:val="24"/>
-          <w:szCs w:val="24"/>
-        </w:rPr>
-        <w:t>zdrojový</w:t>
+        <w:t>kód</w:t>
+      </w:r>
+      <w:proofErr w:type="spellEnd"/>
+      <w:r>
+        <w:rPr>
+          <w:rFonts w:ascii="Times New Roman" w:hAnsi="Times New Roman" w:cs="Times New Roman"/>
+          <w:sz w:val="24"/>
+          <w:szCs w:val="24"/>
+        </w:rPr>
+        <w:t xml:space="preserve"> ani </w:t>
+      </w:r>
+      <w:proofErr w:type="spellStart"/>
+      <w:r>
+        <w:rPr>
+          <w:rFonts w:ascii="Times New Roman" w:hAnsi="Times New Roman" w:cs="Times New Roman"/>
+          <w:sz w:val="24"/>
+          <w:szCs w:val="24"/>
+        </w:rPr>
+        <w:t>konkrétne</w:t>
       </w:r>
       <w:proofErr w:type="spellEnd"/>
       <w:r>
@@ -1521,25 +1511,7 @@
           <w:sz w:val="24"/>
           <w:szCs w:val="24"/>
         </w:rPr>
-        <w:t>kód</w:t>
-      </w:r>
-      <w:proofErr w:type="spellEnd"/>
-      <w:r>
-        <w:rPr>
-          <w:rFonts w:ascii="Times New Roman" w:hAnsi="Times New Roman" w:cs="Times New Roman"/>
-          <w:sz w:val="24"/>
-          <w:szCs w:val="24"/>
-        </w:rPr>
-        <w:t xml:space="preserve"> ani </w:t>
-      </w:r>
-      <w:proofErr w:type="spellStart"/>
-      <w:r>
-        <w:rPr>
-          <w:rFonts w:ascii="Times New Roman" w:hAnsi="Times New Roman" w:cs="Times New Roman"/>
-          <w:sz w:val="24"/>
-          <w:szCs w:val="24"/>
-        </w:rPr>
-        <w:t>konkrétne</w:t>
+        <w:t>konfigurácie</w:t>
       </w:r>
       <w:proofErr w:type="spellEnd"/>
       <w:r>
@@ -1557,7 +1529,25 @@
           <w:sz w:val="24"/>
           <w:szCs w:val="24"/>
         </w:rPr>
-        <w:t>konfigurácie</w:t>
+        <w:t>infraštruktúry</w:t>
+      </w:r>
+      <w:proofErr w:type="spellEnd"/>
+      <w:r>
+        <w:rPr>
+          <w:rFonts w:ascii="Times New Roman" w:hAnsi="Times New Roman" w:cs="Times New Roman"/>
+          <w:sz w:val="24"/>
+          <w:szCs w:val="24"/>
+        </w:rPr>
+        <w:t xml:space="preserve">. </w:t>
+      </w:r>
+      <w:proofErr w:type="spellStart"/>
+      <w:r>
+        <w:rPr>
+          <w:rFonts w:ascii="Times New Roman" w:hAnsi="Times New Roman" w:cs="Times New Roman"/>
+          <w:sz w:val="24"/>
+          <w:szCs w:val="24"/>
+        </w:rPr>
+        <w:t>Taktiež</w:t>
       </w:r>
       <w:proofErr w:type="spellEnd"/>
       <w:r>
@@ -1575,7 +1565,151 @@
           <w:sz w:val="24"/>
           <w:szCs w:val="24"/>
         </w:rPr>
-        <w:t>infraštruktúry</w:t>
+        <w:t>nepokrýva</w:t>
+      </w:r>
+      <w:proofErr w:type="spellEnd"/>
+      <w:r>
+        <w:rPr>
+          <w:rFonts w:ascii="Times New Roman" w:hAnsi="Times New Roman" w:cs="Times New Roman"/>
+          <w:sz w:val="24"/>
+          <w:szCs w:val="24"/>
+        </w:rPr>
+        <w:t xml:space="preserve"> </w:t>
+      </w:r>
+      <w:proofErr w:type="spellStart"/>
+      <w:r>
+        <w:rPr>
+          <w:rFonts w:ascii="Times New Roman" w:hAnsi="Times New Roman" w:cs="Times New Roman"/>
+          <w:sz w:val="24"/>
+          <w:szCs w:val="24"/>
+        </w:rPr>
+        <w:t>interné</w:t>
+      </w:r>
+      <w:proofErr w:type="spellEnd"/>
+      <w:r>
+        <w:rPr>
+          <w:rFonts w:ascii="Times New Roman" w:hAnsi="Times New Roman" w:cs="Times New Roman"/>
+          <w:sz w:val="24"/>
+          <w:szCs w:val="24"/>
+        </w:rPr>
+        <w:t xml:space="preserve"> </w:t>
+      </w:r>
+      <w:proofErr w:type="spellStart"/>
+      <w:r>
+        <w:rPr>
+          <w:rFonts w:ascii="Times New Roman" w:hAnsi="Times New Roman" w:cs="Times New Roman"/>
+          <w:sz w:val="24"/>
+          <w:szCs w:val="24"/>
+        </w:rPr>
+        <w:t>procesy</w:t>
+      </w:r>
+      <w:proofErr w:type="spellEnd"/>
+      <w:r>
+        <w:rPr>
+          <w:rFonts w:ascii="Times New Roman" w:hAnsi="Times New Roman" w:cs="Times New Roman"/>
+          <w:sz w:val="24"/>
+          <w:szCs w:val="24"/>
+        </w:rPr>
+        <w:t xml:space="preserve"> </w:t>
+      </w:r>
+      <w:proofErr w:type="spellStart"/>
+      <w:r>
+        <w:rPr>
+          <w:rFonts w:ascii="Times New Roman" w:hAnsi="Times New Roman" w:cs="Times New Roman"/>
+          <w:sz w:val="24"/>
+          <w:szCs w:val="24"/>
+        </w:rPr>
+        <w:t>vývoja</w:t>
+      </w:r>
+      <w:proofErr w:type="spellEnd"/>
+      <w:r>
+        <w:rPr>
+          <w:rFonts w:ascii="Times New Roman" w:hAnsi="Times New Roman" w:cs="Times New Roman"/>
+          <w:sz w:val="24"/>
+          <w:szCs w:val="24"/>
+        </w:rPr>
+        <w:t xml:space="preserve"> </w:t>
+      </w:r>
+      <w:proofErr w:type="spellStart"/>
+      <w:r>
+        <w:rPr>
+          <w:rFonts w:ascii="Times New Roman" w:hAnsi="Times New Roman" w:cs="Times New Roman"/>
+          <w:sz w:val="24"/>
+          <w:szCs w:val="24"/>
+        </w:rPr>
+        <w:t>spoločnosti</w:t>
+      </w:r>
+      <w:proofErr w:type="spellEnd"/>
+      <w:r>
+        <w:rPr>
+          <w:rFonts w:ascii="Times New Roman" w:hAnsi="Times New Roman" w:cs="Times New Roman"/>
+          <w:sz w:val="24"/>
+          <w:szCs w:val="24"/>
+        </w:rPr>
+        <w:t xml:space="preserve"> Microsoft ani </w:t>
+      </w:r>
+      <w:proofErr w:type="spellStart"/>
+      <w:r>
+        <w:rPr>
+          <w:rFonts w:ascii="Times New Roman" w:hAnsi="Times New Roman" w:cs="Times New Roman"/>
+          <w:sz w:val="24"/>
+          <w:szCs w:val="24"/>
+        </w:rPr>
+        <w:t>licenčné</w:t>
+      </w:r>
+      <w:proofErr w:type="spellEnd"/>
+      <w:r>
+        <w:rPr>
+          <w:rFonts w:ascii="Times New Roman" w:hAnsi="Times New Roman" w:cs="Times New Roman"/>
+          <w:sz w:val="24"/>
+          <w:szCs w:val="24"/>
+        </w:rPr>
+        <w:t xml:space="preserve"> a </w:t>
+      </w:r>
+      <w:proofErr w:type="spellStart"/>
+      <w:r>
+        <w:rPr>
+          <w:rFonts w:ascii="Times New Roman" w:hAnsi="Times New Roman" w:cs="Times New Roman"/>
+          <w:sz w:val="24"/>
+          <w:szCs w:val="24"/>
+        </w:rPr>
+        <w:t>cenové</w:t>
+      </w:r>
+      <w:proofErr w:type="spellEnd"/>
+      <w:r>
+        <w:rPr>
+          <w:rFonts w:ascii="Times New Roman" w:hAnsi="Times New Roman" w:cs="Times New Roman"/>
+          <w:sz w:val="24"/>
+          <w:szCs w:val="24"/>
+        </w:rPr>
+        <w:t xml:space="preserve"> </w:t>
+      </w:r>
+      <w:proofErr w:type="spellStart"/>
+      <w:r>
+        <w:rPr>
+          <w:rFonts w:ascii="Times New Roman" w:hAnsi="Times New Roman" w:cs="Times New Roman"/>
+          <w:sz w:val="24"/>
+          <w:szCs w:val="24"/>
+        </w:rPr>
+        <w:t>modely</w:t>
+      </w:r>
+      <w:proofErr w:type="spellEnd"/>
+      <w:r>
+        <w:rPr>
+          <w:rFonts w:ascii="Times New Roman" w:hAnsi="Times New Roman" w:cs="Times New Roman"/>
+          <w:sz w:val="24"/>
+          <w:szCs w:val="24"/>
+        </w:rPr>
+        <w:t xml:space="preserve"> </w:t>
+      </w:r>
+      <w:proofErr w:type="spellStart"/>
+      <w:r>
+        <w:rPr>
+          <w:rFonts w:ascii="Times New Roman" w:hAnsi="Times New Roman" w:cs="Times New Roman"/>
+          <w:sz w:val="24"/>
+          <w:szCs w:val="24"/>
+        </w:rPr>
+        <w:t>produktu</w:t>
       </w:r>
       <w:proofErr w:type="spellEnd"/>
       <w:r>
@@ -1585,194 +1719,6 @@
           <w:szCs w:val="24"/>
         </w:rPr>
         <w:t xml:space="preserve">. </w:t>
-      </w:r>
-      <w:proofErr w:type="spellStart"/>
-      <w:r>
-        <w:rPr>
-          <w:rFonts w:ascii="Times New Roman" w:hAnsi="Times New Roman" w:cs="Times New Roman"/>
-          <w:sz w:val="24"/>
-          <w:szCs w:val="24"/>
-        </w:rPr>
-        <w:t>Taktiež</w:t>
-      </w:r>
-      <w:proofErr w:type="spellEnd"/>
-      <w:r>
-        <w:rPr>
-          <w:rFonts w:ascii="Times New Roman" w:hAnsi="Times New Roman" w:cs="Times New Roman"/>
-          <w:sz w:val="24"/>
-          <w:szCs w:val="24"/>
-        </w:rPr>
-        <w:t xml:space="preserve"> </w:t>
-      </w:r>
-      <w:proofErr w:type="spellStart"/>
-      <w:r>
-        <w:rPr>
-          <w:rFonts w:ascii="Times New Roman" w:hAnsi="Times New Roman" w:cs="Times New Roman"/>
-          <w:sz w:val="24"/>
-          <w:szCs w:val="24"/>
-        </w:rPr>
-        <w:t>nepokrýva</w:t>
-      </w:r>
-      <w:proofErr w:type="spellEnd"/>
-      <w:r>
-        <w:rPr>
-          <w:rFonts w:ascii="Times New Roman" w:hAnsi="Times New Roman" w:cs="Times New Roman"/>
-          <w:sz w:val="24"/>
-          <w:szCs w:val="24"/>
-        </w:rPr>
-        <w:t xml:space="preserve"> </w:t>
-      </w:r>
-      <w:proofErr w:type="spellStart"/>
-      <w:r>
-        <w:rPr>
-          <w:rFonts w:ascii="Times New Roman" w:hAnsi="Times New Roman" w:cs="Times New Roman"/>
-          <w:sz w:val="24"/>
-          <w:szCs w:val="24"/>
-        </w:rPr>
-        <w:t>interné</w:t>
-      </w:r>
-      <w:proofErr w:type="spellEnd"/>
-      <w:r>
-        <w:rPr>
-          <w:rFonts w:ascii="Times New Roman" w:hAnsi="Times New Roman" w:cs="Times New Roman"/>
-          <w:sz w:val="24"/>
-          <w:szCs w:val="24"/>
-        </w:rPr>
-        <w:t xml:space="preserve"> </w:t>
-      </w:r>
-      <w:proofErr w:type="spellStart"/>
-      <w:r>
-        <w:rPr>
-          <w:rFonts w:ascii="Times New Roman" w:hAnsi="Times New Roman" w:cs="Times New Roman"/>
-          <w:sz w:val="24"/>
-          <w:szCs w:val="24"/>
-        </w:rPr>
-        <w:t>procesy</w:t>
-      </w:r>
-      <w:proofErr w:type="spellEnd"/>
-      <w:r>
-        <w:rPr>
-          <w:rFonts w:ascii="Times New Roman" w:hAnsi="Times New Roman" w:cs="Times New Roman"/>
-          <w:sz w:val="24"/>
-          <w:szCs w:val="24"/>
-        </w:rPr>
-        <w:t xml:space="preserve"> </w:t>
-      </w:r>
-      <w:proofErr w:type="spellStart"/>
-      <w:r>
-        <w:rPr>
-          <w:rFonts w:ascii="Times New Roman" w:hAnsi="Times New Roman" w:cs="Times New Roman"/>
-          <w:sz w:val="24"/>
-          <w:szCs w:val="24"/>
-        </w:rPr>
-        <w:t>vývoja</w:t>
-      </w:r>
-      <w:proofErr w:type="spellEnd"/>
-      <w:r>
-        <w:rPr>
-          <w:rFonts w:ascii="Times New Roman" w:hAnsi="Times New Roman" w:cs="Times New Roman"/>
-          <w:sz w:val="24"/>
-          <w:szCs w:val="24"/>
-        </w:rPr>
-        <w:t xml:space="preserve"> </w:t>
-      </w:r>
-      <w:proofErr w:type="spellStart"/>
-      <w:r>
-        <w:rPr>
-          <w:rFonts w:ascii="Times New Roman" w:hAnsi="Times New Roman" w:cs="Times New Roman"/>
-          <w:sz w:val="24"/>
-          <w:szCs w:val="24"/>
-        </w:rPr>
-        <w:t>spoločnosti</w:t>
-      </w:r>
-      <w:proofErr w:type="spellEnd"/>
-      <w:r>
-        <w:rPr>
-          <w:rFonts w:ascii="Times New Roman" w:hAnsi="Times New Roman" w:cs="Times New Roman"/>
-          <w:sz w:val="24"/>
-          <w:szCs w:val="24"/>
-        </w:rPr>
-        <w:t xml:space="preserve"> Microsoft ani </w:t>
-      </w:r>
-      <w:proofErr w:type="spellStart"/>
-      <w:r>
-        <w:rPr>
-          <w:rFonts w:ascii="Times New Roman" w:hAnsi="Times New Roman" w:cs="Times New Roman"/>
-          <w:sz w:val="24"/>
-          <w:szCs w:val="24"/>
-        </w:rPr>
-        <w:t>licenčné</w:t>
-      </w:r>
-      <w:proofErr w:type="spellEnd"/>
-      <w:r>
-        <w:rPr>
-          <w:rFonts w:ascii="Times New Roman" w:hAnsi="Times New Roman" w:cs="Times New Roman"/>
-          <w:sz w:val="24"/>
-          <w:szCs w:val="24"/>
-        </w:rPr>
-        <w:t xml:space="preserve"> a </w:t>
-      </w:r>
-      <w:proofErr w:type="spellStart"/>
-      <w:r>
-        <w:rPr>
-          <w:rFonts w:ascii="Times New Roman" w:hAnsi="Times New Roman" w:cs="Times New Roman"/>
-          <w:sz w:val="24"/>
-          <w:szCs w:val="24"/>
-        </w:rPr>
-        <w:t>cenové</w:t>
-      </w:r>
-      <w:proofErr w:type="spellEnd"/>
-      <w:r>
-        <w:rPr>
-          <w:rFonts w:ascii="Times New Roman" w:hAnsi="Times New Roman" w:cs="Times New Roman"/>
-          <w:sz w:val="24"/>
-          <w:szCs w:val="24"/>
-        </w:rPr>
-        <w:t xml:space="preserve"> </w:t>
-      </w:r>
-      <w:proofErr w:type="spellStart"/>
-      <w:r>
-        <w:rPr>
-          <w:rFonts w:ascii="Times New Roman" w:hAnsi="Times New Roman" w:cs="Times New Roman"/>
-          <w:sz w:val="24"/>
-          <w:szCs w:val="24"/>
-        </w:rPr>
-        <w:t>modely</w:t>
-      </w:r>
-      <w:proofErr w:type="spellEnd"/>
-      <w:r>
-        <w:rPr>
-          <w:rFonts w:ascii="Times New Roman" w:hAnsi="Times New Roman" w:cs="Times New Roman"/>
-          <w:sz w:val="24"/>
-          <w:szCs w:val="24"/>
-        </w:rPr>
-        <w:t xml:space="preserve"> </w:t>
-      </w:r>
-      <w:proofErr w:type="spellStart"/>
-      <w:r>
-        <w:rPr>
-          <w:rFonts w:ascii="Times New Roman" w:hAnsi="Times New Roman" w:cs="Times New Roman"/>
-          <w:sz w:val="24"/>
-          <w:szCs w:val="24"/>
-        </w:rPr>
-        <w:t>produktu</w:t>
-      </w:r>
-      <w:proofErr w:type="spellEnd"/>
-      <w:r>
-        <w:rPr>
-          <w:rFonts w:ascii="Times New Roman" w:hAnsi="Times New Roman" w:cs="Times New Roman"/>
-          <w:sz w:val="24"/>
-          <w:szCs w:val="24"/>
-        </w:rPr>
-        <w:t>.</w:t>
-      </w:r>
-      <w:r>
-        <w:rPr>
-          <w:rFonts w:ascii="Times New Roman" w:hAnsi="Times New Roman" w:cs="Times New Roman"/>
-          <w:sz w:val="24"/>
-          <w:szCs w:val="24"/>
-        </w:rPr>
-        <w:t xml:space="preserve"> </w:t>
       </w:r>
       <w:proofErr w:type="spellStart"/>
       <w:r>
@@ -3100,61 +3046,9 @@
       <w:pPr>
         <w:pStyle w:val="Nadpis21"/>
         <w:numPr>
-          <w:ilvl w:val="1"/>
-          <w:numId w:val="31"/>
-        </w:numPr>
-        <w:jc w:val="both"/>
-        <w:rPr>
-          <w:rFonts w:ascii="Times New Roman" w:hAnsi="Times New Roman" w:cs="Times New Roman"/>
-          <w:b/>
-          <w:bCs/>
-          <w:sz w:val="24"/>
-          <w:szCs w:val="24"/>
-        </w:rPr>
-      </w:pPr>
-      <w:proofErr w:type="spellStart"/>
-      <w:r>
-        <w:rPr>
-          <w:rFonts w:ascii="Times New Roman" w:hAnsi="Times New Roman" w:cs="Times New Roman"/>
-          <w:b/>
-          <w:bCs/>
-          <w:sz w:val="24"/>
-          <w:szCs w:val="24"/>
-        </w:rPr>
-        <w:t>História</w:t>
-      </w:r>
-      <w:proofErr w:type="spellEnd"/>
-      <w:r>
-        <w:rPr>
-          <w:rFonts w:ascii="Times New Roman" w:hAnsi="Times New Roman" w:cs="Times New Roman"/>
-          <w:b/>
-          <w:bCs/>
-          <w:sz w:val="24"/>
-          <w:szCs w:val="24"/>
-        </w:rPr>
-        <w:t xml:space="preserve"> </w:t>
-      </w:r>
-      <w:proofErr w:type="spellStart"/>
-      <w:r>
-        <w:rPr>
-          <w:rFonts w:ascii="Times New Roman" w:hAnsi="Times New Roman" w:cs="Times New Roman"/>
-          <w:b/>
-          <w:bCs/>
-          <w:sz w:val="24"/>
-          <w:szCs w:val="24"/>
-        </w:rPr>
-        <w:t>verzií</w:t>
-      </w:r>
-      <w:proofErr w:type="spellEnd"/>
-    </w:p>
-    <w:p>
-      <w:pPr>
-        <w:pStyle w:val="Nadpis21"/>
-        <w:numPr>
           <w:ilvl w:val="0"/>
           <w:numId w:val="0"/>
         </w:numPr>
-        <w:ind w:left="-218"/>
         <w:jc w:val="both"/>
         <w:rPr>
           <w:rFonts w:ascii="Times New Roman" w:hAnsi="Times New Roman" w:cs="Times New Roman"/>
@@ -3164,11 +3058,39 @@
           <w:szCs w:val="24"/>
         </w:rPr>
       </w:pPr>
-      <w:r>
+    </w:p>
+    <w:p>
+      <w:pPr>
+        <w:pStyle w:val="Nadpis21"/>
+        <w:numPr>
+          <w:ilvl w:val="1"/>
+          <w:numId w:val="35"/>
+        </w:numPr>
+        <w:jc w:val="both"/>
+        <w:rPr>
+          <w:rFonts w:ascii="Times New Roman" w:hAnsi="Times New Roman" w:cs="Times New Roman"/>
+          <w:b/>
+          <w:bCs/>
+          <w:sz w:val="24"/>
+          <w:szCs w:val="24"/>
+        </w:rPr>
+      </w:pPr>
+      <w:r>
+        <w:rPr>
+          <w:noProof/>
+        </w:rPr>
         <w:drawing>
-          <wp:inline distT="0" distB="0" distL="0" distR="0" wp14:anchorId="735137BA" wp14:editId="6D2E1D1F">
+          <wp:anchor distT="0" distB="0" distL="114300" distR="114300" simplePos="0" relativeHeight="251671552" behindDoc="0" locked="0" layoutInCell="1" allowOverlap="1" wp14:anchorId="735137BA" wp14:editId="4DEE6BD5">
+            <wp:simplePos x="0" y="0"/>
+            <wp:positionH relativeFrom="column">
+              <wp:posOffset>0</wp:posOffset>
+            </wp:positionH>
+            <wp:positionV relativeFrom="paragraph">
+              <wp:posOffset>297180</wp:posOffset>
+            </wp:positionV>
             <wp:extent cx="5486400" cy="2407920"/>
             <wp:effectExtent l="0" t="0" r="0" b="0"/>
+            <wp:wrapNone/>
             <wp:docPr id="1742408132" name="Obrázok 2"/>
             <wp:cNvGraphicFramePr>
               <a:graphicFrameLocks xmlns:a="http://schemas.openxmlformats.org/drawingml/2006/main" noChangeAspect="1"/>
@@ -3211,9 +3133,49 @@
                 </pic:pic>
               </a:graphicData>
             </a:graphic>
-          </wp:inline>
+            <wp14:sizeRelH relativeFrom="page">
+              <wp14:pctWidth>0</wp14:pctWidth>
+            </wp14:sizeRelH>
+            <wp14:sizeRelV relativeFrom="page">
+              <wp14:pctHeight>0</wp14:pctHeight>
+            </wp14:sizeRelV>
+          </wp:anchor>
         </w:drawing>
       </w:r>
+      <w:proofErr w:type="spellStart"/>
+      <w:r>
+        <w:rPr>
+          <w:rFonts w:ascii="Times New Roman" w:hAnsi="Times New Roman" w:cs="Times New Roman"/>
+          <w:b/>
+          <w:bCs/>
+          <w:sz w:val="24"/>
+          <w:szCs w:val="24"/>
+        </w:rPr>
+        <w:t>História</w:t>
+      </w:r>
+      <w:proofErr w:type="spellEnd"/>
+      <w:r>
+        <w:rPr>
+          <w:rFonts w:ascii="Times New Roman" w:hAnsi="Times New Roman" w:cs="Times New Roman"/>
+          <w:b/>
+          <w:bCs/>
+          <w:sz w:val="24"/>
+          <w:szCs w:val="24"/>
+        </w:rPr>
+        <w:t xml:space="preserve"> </w:t>
+      </w:r>
+      <w:proofErr w:type="spellStart"/>
+      <w:r>
+        <w:rPr>
+          <w:rFonts w:ascii="Times New Roman" w:hAnsi="Times New Roman" w:cs="Times New Roman"/>
+          <w:b/>
+          <w:bCs/>
+          <w:sz w:val="24"/>
+          <w:szCs w:val="24"/>
+        </w:rPr>
+        <w:t>verzií</w:t>
+      </w:r>
+      <w:proofErr w:type="spellEnd"/>
     </w:p>
     <w:p>
       <w:pPr>
@@ -3222,7 +3184,7 @@
           <w:ilvl w:val="0"/>
           <w:numId w:val="0"/>
         </w:numPr>
-        <w:ind w:left="142"/>
+        <w:ind w:left="-218"/>
         <w:jc w:val="both"/>
         <w:rPr>
           <w:rFonts w:ascii="Times New Roman" w:hAnsi="Times New Roman" w:cs="Times New Roman"/>
@@ -3240,7 +3202,1380 @@
           <w:ilvl w:val="0"/>
           <w:numId w:val="0"/>
         </w:numPr>
-        <w:ind w:left="142"/>
+        <w:ind w:left="-218"/>
+        <w:jc w:val="both"/>
+        <w:rPr>
+          <w:rFonts w:ascii="Times New Roman" w:hAnsi="Times New Roman" w:cs="Times New Roman"/>
+          <w:b/>
+          <w:bCs/>
+          <w:sz w:val="24"/>
+          <w:szCs w:val="24"/>
+        </w:rPr>
+      </w:pPr>
+    </w:p>
+    <w:p>
+      <w:pPr>
+        <w:pStyle w:val="Nadpis21"/>
+        <w:numPr>
+          <w:ilvl w:val="0"/>
+          <w:numId w:val="0"/>
+        </w:numPr>
+        <w:ind w:left="-218"/>
+        <w:jc w:val="both"/>
+        <w:rPr>
+          <w:rFonts w:ascii="Times New Roman" w:hAnsi="Times New Roman" w:cs="Times New Roman"/>
+          <w:b/>
+          <w:bCs/>
+          <w:sz w:val="24"/>
+          <w:szCs w:val="24"/>
+        </w:rPr>
+      </w:pPr>
+    </w:p>
+    <w:p>
+      <w:pPr>
+        <w:pStyle w:val="Nadpis21"/>
+        <w:numPr>
+          <w:ilvl w:val="0"/>
+          <w:numId w:val="0"/>
+        </w:numPr>
+        <w:ind w:left="-218"/>
+        <w:jc w:val="both"/>
+        <w:rPr>
+          <w:rFonts w:ascii="Times New Roman" w:hAnsi="Times New Roman" w:cs="Times New Roman"/>
+          <w:b/>
+          <w:bCs/>
+          <w:sz w:val="24"/>
+          <w:szCs w:val="24"/>
+        </w:rPr>
+      </w:pPr>
+    </w:p>
+    <w:p>
+      <w:pPr>
+        <w:pStyle w:val="Nadpis21"/>
+        <w:numPr>
+          <w:ilvl w:val="0"/>
+          <w:numId w:val="0"/>
+        </w:numPr>
+        <w:ind w:left="-218"/>
+        <w:jc w:val="both"/>
+        <w:rPr>
+          <w:rFonts w:ascii="Times New Roman" w:hAnsi="Times New Roman" w:cs="Times New Roman"/>
+          <w:b/>
+          <w:bCs/>
+          <w:sz w:val="24"/>
+          <w:szCs w:val="24"/>
+        </w:rPr>
+      </w:pPr>
+    </w:p>
+    <w:p>
+      <w:pPr>
+        <w:pStyle w:val="Nadpis21"/>
+        <w:numPr>
+          <w:ilvl w:val="0"/>
+          <w:numId w:val="0"/>
+        </w:numPr>
+        <w:ind w:left="-218"/>
+        <w:jc w:val="both"/>
+        <w:rPr>
+          <w:rFonts w:ascii="Times New Roman" w:hAnsi="Times New Roman" w:cs="Times New Roman"/>
+          <w:b/>
+          <w:bCs/>
+          <w:sz w:val="24"/>
+          <w:szCs w:val="24"/>
+        </w:rPr>
+      </w:pPr>
+    </w:p>
+    <w:p>
+      <w:pPr>
+        <w:pStyle w:val="Nadpis21"/>
+        <w:numPr>
+          <w:ilvl w:val="0"/>
+          <w:numId w:val="0"/>
+        </w:numPr>
+        <w:ind w:left="-218"/>
+        <w:jc w:val="both"/>
+        <w:rPr>
+          <w:rFonts w:ascii="Times New Roman" w:hAnsi="Times New Roman" w:cs="Times New Roman"/>
+          <w:b/>
+          <w:bCs/>
+          <w:sz w:val="24"/>
+          <w:szCs w:val="24"/>
+        </w:rPr>
+      </w:pPr>
+    </w:p>
+    <w:p>
+      <w:pPr>
+        <w:pStyle w:val="Nadpis21"/>
+        <w:numPr>
+          <w:ilvl w:val="0"/>
+          <w:numId w:val="0"/>
+        </w:numPr>
+        <w:ind w:left="-218"/>
+        <w:jc w:val="both"/>
+        <w:rPr>
+          <w:rFonts w:ascii="Times New Roman" w:hAnsi="Times New Roman" w:cs="Times New Roman"/>
+          <w:b/>
+          <w:bCs/>
+          <w:sz w:val="24"/>
+          <w:szCs w:val="24"/>
+        </w:rPr>
+      </w:pPr>
+    </w:p>
+    <w:p>
+      <w:pPr>
+        <w:pStyle w:val="Nadpis21"/>
+        <w:numPr>
+          <w:ilvl w:val="1"/>
+          <w:numId w:val="34"/>
+        </w:numPr>
+        <w:jc w:val="both"/>
+        <w:rPr>
+          <w:rFonts w:ascii="Times New Roman" w:hAnsi="Times New Roman" w:cs="Times New Roman"/>
+          <w:b/>
+          <w:bCs/>
+          <w:sz w:val="24"/>
+          <w:szCs w:val="24"/>
+        </w:rPr>
+      </w:pPr>
+      <w:proofErr w:type="spellStart"/>
+      <w:r>
+        <w:rPr>
+          <w:rFonts w:ascii="Times New Roman" w:hAnsi="Times New Roman" w:cs="Times New Roman"/>
+          <w:b/>
+          <w:bCs/>
+          <w:sz w:val="24"/>
+          <w:szCs w:val="24"/>
+        </w:rPr>
+        <w:t>Zmenový</w:t>
+      </w:r>
+      <w:proofErr w:type="spellEnd"/>
+      <w:r>
+        <w:rPr>
+          <w:rFonts w:ascii="Times New Roman" w:hAnsi="Times New Roman" w:cs="Times New Roman"/>
+          <w:b/>
+          <w:bCs/>
+          <w:sz w:val="24"/>
+          <w:szCs w:val="24"/>
+        </w:rPr>
+        <w:t xml:space="preserve"> </w:t>
+      </w:r>
+      <w:proofErr w:type="spellStart"/>
+      <w:r>
+        <w:rPr>
+          <w:rFonts w:ascii="Times New Roman" w:hAnsi="Times New Roman" w:cs="Times New Roman"/>
+          <w:b/>
+          <w:bCs/>
+          <w:sz w:val="24"/>
+          <w:szCs w:val="24"/>
+        </w:rPr>
+        <w:t>záznam</w:t>
+      </w:r>
+      <w:proofErr w:type="spellEnd"/>
+    </w:p>
+    <w:p>
+      <w:pPr>
+        <w:pStyle w:val="Nadpis21"/>
+        <w:numPr>
+          <w:ilvl w:val="0"/>
+          <w:numId w:val="0"/>
+        </w:numPr>
+        <w:jc w:val="both"/>
+        <w:rPr>
+          <w:rFonts w:ascii="Times New Roman" w:hAnsi="Times New Roman" w:cs="Times New Roman"/>
+          <w:b/>
+          <w:bCs/>
+          <w:sz w:val="24"/>
+          <w:szCs w:val="24"/>
+        </w:rPr>
+      </w:pPr>
+      <w:r>
+        <w:drawing>
+          <wp:inline distT="0" distB="0" distL="0" distR="0" wp14:anchorId="4234E8FE" wp14:editId="391F9626">
+            <wp:extent cx="5486400" cy="1869440"/>
+            <wp:effectExtent l="0" t="0" r="0" b="0"/>
+            <wp:docPr id="1161644168" name="Obrázok 1"/>
+            <wp:cNvGraphicFramePr>
+              <a:graphicFrameLocks xmlns:a="http://schemas.openxmlformats.org/drawingml/2006/main" noChangeAspect="1"/>
+            </wp:cNvGraphicFramePr>
+            <a:graphic xmlns:a="http://schemas.openxmlformats.org/drawingml/2006/main">
+              <a:graphicData uri="http://schemas.openxmlformats.org/drawingml/2006/picture">
+                <pic:pic xmlns:pic="http://schemas.openxmlformats.org/drawingml/2006/picture">
+                  <pic:nvPicPr>
+                    <pic:cNvPr id="0" name="Picture 1"/>
+                    <pic:cNvPicPr>
+                      <a:picLocks noChangeAspect="1" noChangeArrowheads="1"/>
+                    </pic:cNvPicPr>
+                  </pic:nvPicPr>
+                  <pic:blipFill>
+                    <a:blip r:embed="rId7">
+                      <a:extLst>
+                        <a:ext uri="{28A0092B-C50C-407E-A947-70E740481C1C}">
+                          <a14:useLocalDpi xmlns:a14="http://schemas.microsoft.com/office/drawing/2010/main" val="0"/>
+                        </a:ext>
+                      </a:extLst>
+                    </a:blip>
+                    <a:srcRect/>
+                    <a:stretch>
+                      <a:fillRect/>
+                    </a:stretch>
+                  </pic:blipFill>
+                  <pic:spPr bwMode="auto">
+                    <a:xfrm>
+                      <a:off x="0" y="0"/>
+                      <a:ext cx="5486400" cy="1869440"/>
+                    </a:xfrm>
+                    <a:prstGeom prst="rect">
+                      <a:avLst/>
+                    </a:prstGeom>
+                    <a:noFill/>
+                    <a:ln>
+                      <a:noFill/>
+                    </a:ln>
+                  </pic:spPr>
+                </pic:pic>
+              </a:graphicData>
+            </a:graphic>
+          </wp:inline>
+        </w:drawing>
+      </w:r>
+    </w:p>
+    <w:p>
+      <w:pPr>
+        <w:pStyle w:val="Nadpis21"/>
+        <w:numPr>
+          <w:ilvl w:val="0"/>
+          <w:numId w:val="0"/>
+        </w:numPr>
+        <w:ind w:left="576" w:hanging="576"/>
+        <w:jc w:val="both"/>
+        <w:rPr>
+          <w:b/>
+          <w:bCs/>
+        </w:rPr>
+      </w:pPr>
+    </w:p>
+    <w:p>
+      <w:pPr>
+        <w:pStyle w:val="Nadpis21"/>
+        <w:numPr>
+          <w:ilvl w:val="0"/>
+          <w:numId w:val="0"/>
+        </w:numPr>
+        <w:ind w:left="576" w:hanging="576"/>
+        <w:jc w:val="both"/>
+        <w:rPr>
+          <w:b/>
+          <w:bCs/>
+        </w:rPr>
+      </w:pPr>
+    </w:p>
+    <w:p>
+      <w:pPr>
+        <w:pStyle w:val="Nadpis21"/>
+        <w:numPr>
+          <w:ilvl w:val="0"/>
+          <w:numId w:val="0"/>
+        </w:numPr>
+        <w:ind w:left="576" w:hanging="576"/>
+        <w:jc w:val="both"/>
+        <w:rPr>
+          <w:b/>
+          <w:bCs/>
+        </w:rPr>
+      </w:pPr>
+    </w:p>
+    <w:p>
+      <w:pPr>
+        <w:pStyle w:val="Nadpis21"/>
+        <w:numPr>
+          <w:ilvl w:val="1"/>
+          <w:numId w:val="36"/>
+        </w:numPr>
+        <w:jc w:val="both"/>
+        <w:rPr>
+          <w:b/>
+          <w:bCs/>
+        </w:rPr>
+      </w:pPr>
+      <w:proofErr w:type="spellStart"/>
+      <w:r>
+        <w:rPr>
+          <w:b/>
+          <w:bCs/>
+        </w:rPr>
+        <w:lastRenderedPageBreak/>
+        <w:t>Schvaľovatelia</w:t>
+      </w:r>
+      <w:proofErr w:type="spellEnd"/>
+    </w:p>
+    <w:p>
+      <w:pPr>
+        <w:pStyle w:val="Nadpis21"/>
+        <w:numPr>
+          <w:ilvl w:val="0"/>
+          <w:numId w:val="0"/>
+        </w:numPr>
+        <w:jc w:val="both"/>
+        <w:rPr>
+          <w:b/>
+          <w:bCs/>
+        </w:rPr>
+      </w:pPr>
+      <w:r>
+        <w:drawing>
+          <wp:inline distT="0" distB="0" distL="0" distR="0" wp14:anchorId="60BF916E" wp14:editId="064C2B7E">
+            <wp:extent cx="3810000" cy="1155700"/>
+            <wp:effectExtent l="0" t="0" r="0" b="6350"/>
+            <wp:docPr id="123813083" name="Obrázok 2"/>
+            <wp:cNvGraphicFramePr>
+              <a:graphicFrameLocks xmlns:a="http://schemas.openxmlformats.org/drawingml/2006/main" noChangeAspect="1"/>
+            </wp:cNvGraphicFramePr>
+            <a:graphic xmlns:a="http://schemas.openxmlformats.org/drawingml/2006/main">
+              <a:graphicData uri="http://schemas.openxmlformats.org/drawingml/2006/picture">
+                <pic:pic xmlns:pic="http://schemas.openxmlformats.org/drawingml/2006/picture">
+                  <pic:nvPicPr>
+                    <pic:cNvPr id="0" name="Picture 2"/>
+                    <pic:cNvPicPr>
+                      <a:picLocks noChangeAspect="1" noChangeArrowheads="1"/>
+                    </pic:cNvPicPr>
+                  </pic:nvPicPr>
+                  <pic:blipFill>
+                    <a:blip r:embed="rId8">
+                      <a:extLst>
+                        <a:ext uri="{28A0092B-C50C-407E-A947-70E740481C1C}">
+                          <a14:useLocalDpi xmlns:a14="http://schemas.microsoft.com/office/drawing/2010/main" val="0"/>
+                        </a:ext>
+                      </a:extLst>
+                    </a:blip>
+                    <a:srcRect/>
+                    <a:stretch>
+                      <a:fillRect/>
+                    </a:stretch>
+                  </pic:blipFill>
+                  <pic:spPr bwMode="auto">
+                    <a:xfrm>
+                      <a:off x="0" y="0"/>
+                      <a:ext cx="3810000" cy="1155700"/>
+                    </a:xfrm>
+                    <a:prstGeom prst="rect">
+                      <a:avLst/>
+                    </a:prstGeom>
+                    <a:noFill/>
+                    <a:ln>
+                      <a:noFill/>
+                    </a:ln>
+                  </pic:spPr>
+                </pic:pic>
+              </a:graphicData>
+            </a:graphic>
+          </wp:inline>
+        </w:drawing>
+      </w:r>
+    </w:p>
+    <w:p>
+      <w:pPr>
+        <w:pStyle w:val="Nadpis21"/>
+        <w:numPr>
+          <w:ilvl w:val="0"/>
+          <w:numId w:val="0"/>
+        </w:numPr>
+        <w:jc w:val="both"/>
+        <w:rPr>
+          <w:b/>
+          <w:bCs/>
+        </w:rPr>
+      </w:pPr>
+    </w:p>
+    <w:p>
+      <w:pPr>
+        <w:pStyle w:val="Nadpis21"/>
+        <w:numPr>
+          <w:ilvl w:val="1"/>
+          <w:numId w:val="37"/>
+        </w:numPr>
+        <w:jc w:val="both"/>
+        <w:rPr>
+          <w:b/>
+          <w:bCs/>
+        </w:rPr>
+      </w:pPr>
+      <w:proofErr w:type="spellStart"/>
+      <w:r>
+        <w:rPr>
+          <w:b/>
+          <w:bCs/>
+        </w:rPr>
+        <w:t>Distribúcia</w:t>
+      </w:r>
+      <w:proofErr w:type="spellEnd"/>
+      <w:r>
+        <w:rPr>
+          <w:b/>
+          <w:bCs/>
+        </w:rPr>
+        <w:t xml:space="preserve"> </w:t>
+      </w:r>
+      <w:proofErr w:type="spellStart"/>
+      <w:r>
+        <w:rPr>
+          <w:b/>
+          <w:bCs/>
+        </w:rPr>
+        <w:t>dokumentu</w:t>
+      </w:r>
+      <w:proofErr w:type="spellEnd"/>
+    </w:p>
+    <w:tbl>
+      <w:tblPr>
+        <w:tblW w:w="5660" w:type="dxa"/>
+        <w:tblInd w:w="75" w:type="dxa"/>
+        <w:tblCellMar>
+          <w:left w:w="70" w:type="dxa"/>
+          <w:right w:w="70" w:type="dxa"/>
+        </w:tblCellMar>
+        <w:tblLook w:val="04A0" w:firstRow="1" w:lastRow="0" w:firstColumn="1" w:lastColumn="0" w:noHBand="0" w:noVBand="1"/>
+      </w:tblPr>
+      <w:tblGrid>
+        <w:gridCol w:w="2160"/>
+        <w:gridCol w:w="1540"/>
+        <w:gridCol w:w="1960"/>
+      </w:tblGrid>
+      <w:tr>
+        <w:trPr>
+          <w:trHeight w:val="290"/>
+        </w:trPr>
+        <w:tc>
+          <w:tcPr>
+            <w:tcW w:w="2160" w:type="dxa"/>
+            <w:tcBorders>
+              <w:top w:val="single" w:sz="4" w:space="0" w:color="auto"/>
+              <w:left w:val="single" w:sz="4" w:space="0" w:color="auto"/>
+              <w:bottom w:val="single" w:sz="4" w:space="0" w:color="auto"/>
+              <w:right w:val="single" w:sz="4" w:space="0" w:color="auto"/>
+            </w:tcBorders>
+            <w:shd w:val="clear" w:color="000000" w:fill="C1F0C8"/>
+            <w:vAlign w:val="center"/>
+            <w:hideMark/>
+          </w:tcPr>
+          <w:p>
+            <w:pPr>
+              <w:spacing w:after="0" w:line="240" w:lineRule="auto"/>
+              <w:jc w:val="center"/>
+              <w:rPr>
+                <w:rFonts w:ascii="Aptos Narrow" w:eastAsia="Times New Roman" w:hAnsi="Aptos Narrow" w:cs="Times New Roman"/>
+                <w:b/>
+                <w:bCs/>
+                <w:color w:val="000000"/>
+                <w:lang w:val="sk-SK" w:eastAsia="sk-SK"/>
+              </w:rPr>
+            </w:pPr>
+            <w:r>
+              <w:rPr>
+                <w:rFonts w:ascii="Aptos Narrow" w:eastAsia="Times New Roman" w:hAnsi="Aptos Narrow" w:cs="Times New Roman"/>
+                <w:b/>
+                <w:bCs/>
+                <w:color w:val="000000"/>
+                <w:lang w:val="sk-SK" w:eastAsia="sk-SK"/>
+              </w:rPr>
+              <w:t>Osoba / rola</w:t>
+            </w:r>
+          </w:p>
+        </w:tc>
+        <w:tc>
+          <w:tcPr>
+            <w:tcW w:w="1540" w:type="dxa"/>
+            <w:tcBorders>
+              <w:top w:val="single" w:sz="4" w:space="0" w:color="auto"/>
+              <w:left w:val="nil"/>
+              <w:bottom w:val="single" w:sz="4" w:space="0" w:color="auto"/>
+              <w:right w:val="single" w:sz="4" w:space="0" w:color="auto"/>
+            </w:tcBorders>
+            <w:shd w:val="clear" w:color="000000" w:fill="C1F0C8"/>
+            <w:vAlign w:val="center"/>
+            <w:hideMark/>
+          </w:tcPr>
+          <w:p>
+            <w:pPr>
+              <w:spacing w:after="0" w:line="240" w:lineRule="auto"/>
+              <w:jc w:val="center"/>
+              <w:rPr>
+                <w:rFonts w:ascii="Aptos Narrow" w:eastAsia="Times New Roman" w:hAnsi="Aptos Narrow" w:cs="Times New Roman"/>
+                <w:b/>
+                <w:bCs/>
+                <w:color w:val="000000"/>
+                <w:lang w:val="sk-SK" w:eastAsia="sk-SK"/>
+              </w:rPr>
+            </w:pPr>
+            <w:r>
+              <w:rPr>
+                <w:rFonts w:ascii="Aptos Narrow" w:eastAsia="Times New Roman" w:hAnsi="Aptos Narrow" w:cs="Times New Roman"/>
+                <w:b/>
+                <w:bCs/>
+                <w:color w:val="000000"/>
+                <w:lang w:val="sk-SK" w:eastAsia="sk-SK"/>
+              </w:rPr>
+              <w:t>Oddelenie</w:t>
+            </w:r>
+          </w:p>
+        </w:tc>
+        <w:tc>
+          <w:tcPr>
+            <w:tcW w:w="1960" w:type="dxa"/>
+            <w:tcBorders>
+              <w:top w:val="single" w:sz="4" w:space="0" w:color="auto"/>
+              <w:left w:val="nil"/>
+              <w:bottom w:val="single" w:sz="4" w:space="0" w:color="auto"/>
+              <w:right w:val="single" w:sz="4" w:space="0" w:color="auto"/>
+            </w:tcBorders>
+            <w:shd w:val="clear" w:color="000000" w:fill="C1F0C8"/>
+            <w:vAlign w:val="center"/>
+            <w:hideMark/>
+          </w:tcPr>
+          <w:p>
+            <w:pPr>
+              <w:spacing w:after="0" w:line="240" w:lineRule="auto"/>
+              <w:jc w:val="center"/>
+              <w:rPr>
+                <w:rFonts w:ascii="Aptos Narrow" w:eastAsia="Times New Roman" w:hAnsi="Aptos Narrow" w:cs="Times New Roman"/>
+                <w:b/>
+                <w:bCs/>
+                <w:color w:val="000000"/>
+                <w:lang w:val="sk-SK" w:eastAsia="sk-SK"/>
+              </w:rPr>
+            </w:pPr>
+            <w:r>
+              <w:rPr>
+                <w:rFonts w:ascii="Aptos Narrow" w:eastAsia="Times New Roman" w:hAnsi="Aptos Narrow" w:cs="Times New Roman"/>
+                <w:b/>
+                <w:bCs/>
+                <w:color w:val="000000"/>
+                <w:lang w:val="sk-SK" w:eastAsia="sk-SK"/>
+              </w:rPr>
+              <w:t>Dostáva verziu</w:t>
+            </w:r>
+          </w:p>
+        </w:tc>
+      </w:tr>
+      <w:tr>
+        <w:trPr>
+          <w:trHeight w:val="670"/>
+        </w:trPr>
+        <w:tc>
+          <w:tcPr>
+            <w:tcW w:w="2160" w:type="dxa"/>
+            <w:tcBorders>
+              <w:top w:val="nil"/>
+              <w:left w:val="single" w:sz="4" w:space="0" w:color="auto"/>
+              <w:bottom w:val="single" w:sz="4" w:space="0" w:color="auto"/>
+              <w:right w:val="single" w:sz="4" w:space="0" w:color="auto"/>
+            </w:tcBorders>
+            <w:vAlign w:val="center"/>
+            <w:hideMark/>
+          </w:tcPr>
+          <w:p>
+            <w:pPr>
+              <w:spacing w:after="0" w:line="240" w:lineRule="auto"/>
+              <w:jc w:val="center"/>
+              <w:rPr>
+                <w:rFonts w:ascii="Aptos Narrow" w:eastAsia="Times New Roman" w:hAnsi="Aptos Narrow" w:cs="Times New Roman"/>
+                <w:color w:val="000000"/>
+                <w:lang w:val="sk-SK" w:eastAsia="sk-SK"/>
+              </w:rPr>
+            </w:pPr>
+            <w:r>
+              <w:rPr>
+                <w:rFonts w:ascii="Aptos Narrow" w:eastAsia="Times New Roman" w:hAnsi="Aptos Narrow" w:cs="Times New Roman"/>
+                <w:color w:val="000000"/>
+                <w:lang w:val="sk-SK" w:eastAsia="sk-SK"/>
+              </w:rPr>
+              <w:t>Projektový manažér</w:t>
+            </w:r>
+          </w:p>
+        </w:tc>
+        <w:tc>
+          <w:tcPr>
+            <w:tcW w:w="1540" w:type="dxa"/>
+            <w:tcBorders>
+              <w:top w:val="nil"/>
+              <w:left w:val="nil"/>
+              <w:bottom w:val="single" w:sz="4" w:space="0" w:color="auto"/>
+              <w:right w:val="single" w:sz="4" w:space="0" w:color="auto"/>
+            </w:tcBorders>
+            <w:vAlign w:val="center"/>
+            <w:hideMark/>
+          </w:tcPr>
+          <w:p>
+            <w:pPr>
+              <w:spacing w:after="0" w:line="240" w:lineRule="auto"/>
+              <w:jc w:val="center"/>
+              <w:rPr>
+                <w:rFonts w:ascii="Aptos Narrow" w:eastAsia="Times New Roman" w:hAnsi="Aptos Narrow" w:cs="Times New Roman"/>
+                <w:color w:val="000000"/>
+                <w:lang w:val="sk-SK" w:eastAsia="sk-SK"/>
+              </w:rPr>
+            </w:pPr>
+            <w:proofErr w:type="spellStart"/>
+            <w:r>
+              <w:rPr>
+                <w:rFonts w:ascii="Aptos Narrow" w:eastAsia="Times New Roman" w:hAnsi="Aptos Narrow" w:cs="Times New Roman"/>
+                <w:color w:val="000000"/>
+                <w:lang w:val="sk-SK" w:eastAsia="sk-SK"/>
+              </w:rPr>
+              <w:t>Development</w:t>
+            </w:r>
+            <w:proofErr w:type="spellEnd"/>
+          </w:p>
+        </w:tc>
+        <w:tc>
+          <w:tcPr>
+            <w:tcW w:w="1960" w:type="dxa"/>
+            <w:tcBorders>
+              <w:top w:val="nil"/>
+              <w:left w:val="nil"/>
+              <w:bottom w:val="single" w:sz="4" w:space="0" w:color="auto"/>
+              <w:right w:val="single" w:sz="4" w:space="0" w:color="auto"/>
+            </w:tcBorders>
+            <w:vAlign w:val="center"/>
+            <w:hideMark/>
+          </w:tcPr>
+          <w:p>
+            <w:pPr>
+              <w:spacing w:after="0" w:line="240" w:lineRule="auto"/>
+              <w:jc w:val="center"/>
+              <w:rPr>
+                <w:rFonts w:ascii="Aptos Narrow" w:eastAsia="Times New Roman" w:hAnsi="Aptos Narrow" w:cs="Times New Roman"/>
+                <w:color w:val="000000"/>
+                <w:lang w:val="sk-SK" w:eastAsia="sk-SK"/>
+              </w:rPr>
+            </w:pPr>
+            <w:proofErr w:type="spellStart"/>
+            <w:r>
+              <w:rPr>
+                <w:rFonts w:ascii="Aptos Narrow" w:eastAsia="Times New Roman" w:hAnsi="Aptos Narrow" w:cs="Times New Roman"/>
+                <w:color w:val="000000"/>
+                <w:lang w:val="sk-SK" w:eastAsia="sk-SK"/>
+              </w:rPr>
+              <w:t>Final</w:t>
+            </w:r>
+            <w:proofErr w:type="spellEnd"/>
+          </w:p>
+        </w:tc>
+      </w:tr>
+      <w:tr>
+        <w:trPr>
+          <w:trHeight w:val="490"/>
+        </w:trPr>
+        <w:tc>
+          <w:tcPr>
+            <w:tcW w:w="2160" w:type="dxa"/>
+            <w:tcBorders>
+              <w:top w:val="nil"/>
+              <w:left w:val="single" w:sz="4" w:space="0" w:color="auto"/>
+              <w:bottom w:val="single" w:sz="4" w:space="0" w:color="auto"/>
+              <w:right w:val="single" w:sz="4" w:space="0" w:color="auto"/>
+            </w:tcBorders>
+            <w:vAlign w:val="center"/>
+            <w:hideMark/>
+          </w:tcPr>
+          <w:p>
+            <w:pPr>
+              <w:spacing w:after="0" w:line="240" w:lineRule="auto"/>
+              <w:jc w:val="center"/>
+              <w:rPr>
+                <w:rFonts w:ascii="Aptos Narrow" w:eastAsia="Times New Roman" w:hAnsi="Aptos Narrow" w:cs="Times New Roman"/>
+                <w:color w:val="000000"/>
+                <w:lang w:val="sk-SK" w:eastAsia="sk-SK"/>
+              </w:rPr>
+            </w:pPr>
+            <w:r>
+              <w:rPr>
+                <w:rFonts w:ascii="Aptos Narrow" w:eastAsia="Times New Roman" w:hAnsi="Aptos Narrow" w:cs="Times New Roman"/>
+                <w:color w:val="000000"/>
+                <w:lang w:val="sk-SK" w:eastAsia="sk-SK"/>
+              </w:rPr>
+              <w:t>Biznis analytici</w:t>
+            </w:r>
+          </w:p>
+        </w:tc>
+        <w:tc>
+          <w:tcPr>
+            <w:tcW w:w="1540" w:type="dxa"/>
+            <w:tcBorders>
+              <w:top w:val="nil"/>
+              <w:left w:val="nil"/>
+              <w:bottom w:val="single" w:sz="4" w:space="0" w:color="auto"/>
+              <w:right w:val="single" w:sz="4" w:space="0" w:color="auto"/>
+            </w:tcBorders>
+            <w:vAlign w:val="center"/>
+            <w:hideMark/>
+          </w:tcPr>
+          <w:p>
+            <w:pPr>
+              <w:spacing w:after="0" w:line="240" w:lineRule="auto"/>
+              <w:jc w:val="center"/>
+              <w:rPr>
+                <w:rFonts w:ascii="Aptos Narrow" w:eastAsia="Times New Roman" w:hAnsi="Aptos Narrow" w:cs="Times New Roman"/>
+                <w:color w:val="000000"/>
+                <w:lang w:val="sk-SK" w:eastAsia="sk-SK"/>
+              </w:rPr>
+            </w:pPr>
+            <w:r>
+              <w:rPr>
+                <w:rFonts w:ascii="Aptos Narrow" w:eastAsia="Times New Roman" w:hAnsi="Aptos Narrow" w:cs="Times New Roman"/>
+                <w:color w:val="000000"/>
+                <w:lang w:val="sk-SK" w:eastAsia="sk-SK"/>
+              </w:rPr>
+              <w:t>BA</w:t>
+            </w:r>
+          </w:p>
+        </w:tc>
+        <w:tc>
+          <w:tcPr>
+            <w:tcW w:w="1960" w:type="dxa"/>
+            <w:tcBorders>
+              <w:top w:val="nil"/>
+              <w:left w:val="nil"/>
+              <w:bottom w:val="single" w:sz="4" w:space="0" w:color="auto"/>
+              <w:right w:val="single" w:sz="4" w:space="0" w:color="auto"/>
+            </w:tcBorders>
+            <w:vAlign w:val="center"/>
+            <w:hideMark/>
+          </w:tcPr>
+          <w:p>
+            <w:pPr>
+              <w:spacing w:after="0" w:line="240" w:lineRule="auto"/>
+              <w:jc w:val="center"/>
+              <w:rPr>
+                <w:rFonts w:ascii="Aptos Narrow" w:eastAsia="Times New Roman" w:hAnsi="Aptos Narrow" w:cs="Times New Roman"/>
+                <w:color w:val="000000"/>
+                <w:lang w:val="sk-SK" w:eastAsia="sk-SK"/>
+              </w:rPr>
+            </w:pPr>
+            <w:proofErr w:type="spellStart"/>
+            <w:r>
+              <w:rPr>
+                <w:rFonts w:ascii="Aptos Narrow" w:eastAsia="Times New Roman" w:hAnsi="Aptos Narrow" w:cs="Times New Roman"/>
+                <w:color w:val="000000"/>
+                <w:lang w:val="sk-SK" w:eastAsia="sk-SK"/>
+              </w:rPr>
+              <w:t>Final</w:t>
+            </w:r>
+            <w:proofErr w:type="spellEnd"/>
+          </w:p>
+        </w:tc>
+      </w:tr>
+      <w:tr>
+        <w:trPr>
+          <w:trHeight w:val="660"/>
+        </w:trPr>
+        <w:tc>
+          <w:tcPr>
+            <w:tcW w:w="2160" w:type="dxa"/>
+            <w:tcBorders>
+              <w:top w:val="nil"/>
+              <w:left w:val="single" w:sz="4" w:space="0" w:color="auto"/>
+              <w:bottom w:val="single" w:sz="4" w:space="0" w:color="auto"/>
+              <w:right w:val="single" w:sz="4" w:space="0" w:color="auto"/>
+            </w:tcBorders>
+            <w:vAlign w:val="center"/>
+            <w:hideMark/>
+          </w:tcPr>
+          <w:p>
+            <w:pPr>
+              <w:spacing w:after="0" w:line="240" w:lineRule="auto"/>
+              <w:jc w:val="center"/>
+              <w:rPr>
+                <w:rFonts w:ascii="Aptos Narrow" w:eastAsia="Times New Roman" w:hAnsi="Aptos Narrow" w:cs="Times New Roman"/>
+                <w:color w:val="000000"/>
+                <w:lang w:val="sk-SK" w:eastAsia="sk-SK"/>
+              </w:rPr>
+            </w:pPr>
+            <w:r>
+              <w:rPr>
+                <w:rFonts w:ascii="Aptos Narrow" w:eastAsia="Times New Roman" w:hAnsi="Aptos Narrow" w:cs="Times New Roman"/>
+                <w:color w:val="000000"/>
+                <w:lang w:val="sk-SK" w:eastAsia="sk-SK"/>
+              </w:rPr>
+              <w:t xml:space="preserve">Vývojový tím MS </w:t>
+            </w:r>
+            <w:proofErr w:type="spellStart"/>
+            <w:r>
+              <w:rPr>
+                <w:rFonts w:ascii="Aptos Narrow" w:eastAsia="Times New Roman" w:hAnsi="Aptos Narrow" w:cs="Times New Roman"/>
+                <w:color w:val="000000"/>
+                <w:lang w:val="sk-SK" w:eastAsia="sk-SK"/>
+              </w:rPr>
+              <w:t>Teams</w:t>
+            </w:r>
+            <w:proofErr w:type="spellEnd"/>
+          </w:p>
+        </w:tc>
+        <w:tc>
+          <w:tcPr>
+            <w:tcW w:w="1540" w:type="dxa"/>
+            <w:tcBorders>
+              <w:top w:val="nil"/>
+              <w:left w:val="nil"/>
+              <w:bottom w:val="single" w:sz="4" w:space="0" w:color="auto"/>
+              <w:right w:val="single" w:sz="4" w:space="0" w:color="auto"/>
+            </w:tcBorders>
+            <w:vAlign w:val="center"/>
+            <w:hideMark/>
+          </w:tcPr>
+          <w:p>
+            <w:pPr>
+              <w:spacing w:after="0" w:line="240" w:lineRule="auto"/>
+              <w:jc w:val="center"/>
+              <w:rPr>
+                <w:rFonts w:ascii="Aptos Narrow" w:eastAsia="Times New Roman" w:hAnsi="Aptos Narrow" w:cs="Times New Roman"/>
+                <w:color w:val="000000"/>
+                <w:lang w:val="sk-SK" w:eastAsia="sk-SK"/>
+              </w:rPr>
+            </w:pPr>
+            <w:r>
+              <w:rPr>
+                <w:rFonts w:ascii="Aptos Narrow" w:eastAsia="Times New Roman" w:hAnsi="Aptos Narrow" w:cs="Times New Roman"/>
+                <w:color w:val="000000"/>
+                <w:lang w:val="sk-SK" w:eastAsia="sk-SK"/>
+              </w:rPr>
+              <w:t>MSTD</w:t>
+            </w:r>
+          </w:p>
+        </w:tc>
+        <w:tc>
+          <w:tcPr>
+            <w:tcW w:w="1960" w:type="dxa"/>
+            <w:tcBorders>
+              <w:top w:val="nil"/>
+              <w:left w:val="nil"/>
+              <w:bottom w:val="single" w:sz="4" w:space="0" w:color="auto"/>
+              <w:right w:val="single" w:sz="4" w:space="0" w:color="auto"/>
+            </w:tcBorders>
+            <w:vAlign w:val="center"/>
+            <w:hideMark/>
+          </w:tcPr>
+          <w:p>
+            <w:pPr>
+              <w:spacing w:after="0" w:line="240" w:lineRule="auto"/>
+              <w:jc w:val="center"/>
+              <w:rPr>
+                <w:rFonts w:ascii="Aptos Narrow" w:eastAsia="Times New Roman" w:hAnsi="Aptos Narrow" w:cs="Times New Roman"/>
+                <w:color w:val="000000"/>
+                <w:lang w:val="sk-SK" w:eastAsia="sk-SK"/>
+              </w:rPr>
+            </w:pPr>
+            <w:proofErr w:type="spellStart"/>
+            <w:r>
+              <w:rPr>
+                <w:rFonts w:ascii="Aptos Narrow" w:eastAsia="Times New Roman" w:hAnsi="Aptos Narrow" w:cs="Times New Roman"/>
+                <w:color w:val="000000"/>
+                <w:lang w:val="sk-SK" w:eastAsia="sk-SK"/>
+              </w:rPr>
+              <w:t>Final</w:t>
+            </w:r>
+            <w:proofErr w:type="spellEnd"/>
+          </w:p>
+        </w:tc>
+      </w:tr>
+      <w:tr>
+        <w:trPr>
+          <w:trHeight w:val="290"/>
+        </w:trPr>
+        <w:tc>
+          <w:tcPr>
+            <w:tcW w:w="2160" w:type="dxa"/>
+            <w:tcBorders>
+              <w:top w:val="nil"/>
+              <w:left w:val="single" w:sz="4" w:space="0" w:color="auto"/>
+              <w:bottom w:val="single" w:sz="4" w:space="0" w:color="auto"/>
+              <w:right w:val="single" w:sz="4" w:space="0" w:color="auto"/>
+            </w:tcBorders>
+            <w:vAlign w:val="center"/>
+            <w:hideMark/>
+          </w:tcPr>
+          <w:p>
+            <w:pPr>
+              <w:spacing w:after="0" w:line="240" w:lineRule="auto"/>
+              <w:jc w:val="center"/>
+              <w:rPr>
+                <w:rFonts w:ascii="Aptos Narrow" w:eastAsia="Times New Roman" w:hAnsi="Aptos Narrow" w:cs="Times New Roman"/>
+                <w:color w:val="000000"/>
+                <w:lang w:val="sk-SK" w:eastAsia="sk-SK"/>
+              </w:rPr>
+            </w:pPr>
+            <w:r>
+              <w:rPr>
+                <w:rFonts w:ascii="Aptos Narrow" w:eastAsia="Times New Roman" w:hAnsi="Aptos Narrow" w:cs="Times New Roman"/>
+                <w:color w:val="000000"/>
+                <w:lang w:val="sk-SK" w:eastAsia="sk-SK"/>
+              </w:rPr>
+              <w:t>Testeri</w:t>
+            </w:r>
+          </w:p>
+        </w:tc>
+        <w:tc>
+          <w:tcPr>
+            <w:tcW w:w="1540" w:type="dxa"/>
+            <w:tcBorders>
+              <w:top w:val="nil"/>
+              <w:left w:val="nil"/>
+              <w:bottom w:val="single" w:sz="4" w:space="0" w:color="auto"/>
+              <w:right w:val="single" w:sz="4" w:space="0" w:color="auto"/>
+            </w:tcBorders>
+            <w:vAlign w:val="center"/>
+            <w:hideMark/>
+          </w:tcPr>
+          <w:p>
+            <w:pPr>
+              <w:spacing w:after="0" w:line="240" w:lineRule="auto"/>
+              <w:jc w:val="center"/>
+              <w:rPr>
+                <w:rFonts w:ascii="Aptos Narrow" w:eastAsia="Times New Roman" w:hAnsi="Aptos Narrow" w:cs="Times New Roman"/>
+                <w:color w:val="000000"/>
+                <w:lang w:val="sk-SK" w:eastAsia="sk-SK"/>
+              </w:rPr>
+            </w:pPr>
+            <w:r>
+              <w:rPr>
+                <w:rFonts w:ascii="Aptos Narrow" w:eastAsia="Times New Roman" w:hAnsi="Aptos Narrow" w:cs="Times New Roman"/>
+                <w:color w:val="000000"/>
+                <w:lang w:val="sk-SK" w:eastAsia="sk-SK"/>
+              </w:rPr>
+              <w:t>QA</w:t>
+            </w:r>
+          </w:p>
+        </w:tc>
+        <w:tc>
+          <w:tcPr>
+            <w:tcW w:w="1960" w:type="dxa"/>
+            <w:tcBorders>
+              <w:top w:val="nil"/>
+              <w:left w:val="nil"/>
+              <w:bottom w:val="single" w:sz="4" w:space="0" w:color="auto"/>
+              <w:right w:val="single" w:sz="4" w:space="0" w:color="auto"/>
+            </w:tcBorders>
+            <w:vAlign w:val="center"/>
+            <w:hideMark/>
+          </w:tcPr>
+          <w:p>
+            <w:pPr>
+              <w:spacing w:after="0" w:line="240" w:lineRule="auto"/>
+              <w:jc w:val="center"/>
+              <w:rPr>
+                <w:rFonts w:ascii="Aptos Narrow" w:eastAsia="Times New Roman" w:hAnsi="Aptos Narrow" w:cs="Times New Roman"/>
+                <w:color w:val="000000"/>
+                <w:lang w:val="sk-SK" w:eastAsia="sk-SK"/>
+              </w:rPr>
+            </w:pPr>
+            <w:proofErr w:type="spellStart"/>
+            <w:r>
+              <w:rPr>
+                <w:rFonts w:ascii="Aptos Narrow" w:eastAsia="Times New Roman" w:hAnsi="Aptos Narrow" w:cs="Times New Roman"/>
+                <w:color w:val="000000"/>
+                <w:lang w:val="sk-SK" w:eastAsia="sk-SK"/>
+              </w:rPr>
+              <w:t>Final</w:t>
+            </w:r>
+            <w:proofErr w:type="spellEnd"/>
+          </w:p>
+        </w:tc>
+      </w:tr>
+      <w:tr>
+        <w:trPr>
+          <w:trHeight w:val="450"/>
+        </w:trPr>
+        <w:tc>
+          <w:tcPr>
+            <w:tcW w:w="2160" w:type="dxa"/>
+            <w:tcBorders>
+              <w:top w:val="nil"/>
+              <w:left w:val="single" w:sz="4" w:space="0" w:color="auto"/>
+              <w:bottom w:val="single" w:sz="4" w:space="0" w:color="auto"/>
+              <w:right w:val="single" w:sz="4" w:space="0" w:color="auto"/>
+            </w:tcBorders>
+            <w:vAlign w:val="center"/>
+            <w:hideMark/>
+          </w:tcPr>
+          <w:p>
+            <w:pPr>
+              <w:spacing w:after="0" w:line="240" w:lineRule="auto"/>
+              <w:jc w:val="center"/>
+              <w:rPr>
+                <w:rFonts w:ascii="Aptos Narrow" w:eastAsia="Times New Roman" w:hAnsi="Aptos Narrow" w:cs="Times New Roman"/>
+                <w:color w:val="000000"/>
+                <w:lang w:val="sk-SK" w:eastAsia="sk-SK"/>
+              </w:rPr>
+            </w:pPr>
+            <w:r>
+              <w:rPr>
+                <w:rFonts w:ascii="Aptos Narrow" w:eastAsia="Times New Roman" w:hAnsi="Aptos Narrow" w:cs="Times New Roman"/>
+                <w:color w:val="000000"/>
+                <w:lang w:val="sk-SK" w:eastAsia="sk-SK"/>
+              </w:rPr>
+              <w:t>Projektový manažér</w:t>
+            </w:r>
+          </w:p>
+        </w:tc>
+        <w:tc>
+          <w:tcPr>
+            <w:tcW w:w="1540" w:type="dxa"/>
+            <w:tcBorders>
+              <w:top w:val="nil"/>
+              <w:left w:val="nil"/>
+              <w:bottom w:val="single" w:sz="4" w:space="0" w:color="auto"/>
+              <w:right w:val="single" w:sz="4" w:space="0" w:color="auto"/>
+            </w:tcBorders>
+            <w:vAlign w:val="center"/>
+            <w:hideMark/>
+          </w:tcPr>
+          <w:p>
+            <w:pPr>
+              <w:spacing w:after="0" w:line="240" w:lineRule="auto"/>
+              <w:jc w:val="center"/>
+              <w:rPr>
+                <w:rFonts w:ascii="Aptos Narrow" w:eastAsia="Times New Roman" w:hAnsi="Aptos Narrow" w:cs="Times New Roman"/>
+                <w:color w:val="000000"/>
+                <w:lang w:val="sk-SK" w:eastAsia="sk-SK"/>
+              </w:rPr>
+            </w:pPr>
+            <w:r>
+              <w:rPr>
+                <w:rFonts w:ascii="Aptos Narrow" w:eastAsia="Times New Roman" w:hAnsi="Aptos Narrow" w:cs="Times New Roman"/>
+                <w:color w:val="000000"/>
+                <w:lang w:val="sk-SK" w:eastAsia="sk-SK"/>
+              </w:rPr>
+              <w:t>PMO</w:t>
+            </w:r>
+          </w:p>
+        </w:tc>
+        <w:tc>
+          <w:tcPr>
+            <w:tcW w:w="1960" w:type="dxa"/>
+            <w:tcBorders>
+              <w:top w:val="nil"/>
+              <w:left w:val="nil"/>
+              <w:bottom w:val="single" w:sz="4" w:space="0" w:color="auto"/>
+              <w:right w:val="single" w:sz="4" w:space="0" w:color="auto"/>
+            </w:tcBorders>
+            <w:vAlign w:val="center"/>
+            <w:hideMark/>
+          </w:tcPr>
+          <w:p>
+            <w:pPr>
+              <w:spacing w:after="0" w:line="240" w:lineRule="auto"/>
+              <w:jc w:val="center"/>
+              <w:rPr>
+                <w:rFonts w:ascii="Aptos Narrow" w:eastAsia="Times New Roman" w:hAnsi="Aptos Narrow" w:cs="Times New Roman"/>
+                <w:color w:val="000000"/>
+                <w:lang w:val="sk-SK" w:eastAsia="sk-SK"/>
+              </w:rPr>
+            </w:pPr>
+            <w:proofErr w:type="spellStart"/>
+            <w:r>
+              <w:rPr>
+                <w:rFonts w:ascii="Aptos Narrow" w:eastAsia="Times New Roman" w:hAnsi="Aptos Narrow" w:cs="Times New Roman"/>
+                <w:color w:val="000000"/>
+                <w:lang w:val="sk-SK" w:eastAsia="sk-SK"/>
+              </w:rPr>
+              <w:t>Final</w:t>
+            </w:r>
+            <w:proofErr w:type="spellEnd"/>
+          </w:p>
+        </w:tc>
+      </w:tr>
+      <w:tr>
+        <w:trPr>
+          <w:trHeight w:val="550"/>
+        </w:trPr>
+        <w:tc>
+          <w:tcPr>
+            <w:tcW w:w="2160" w:type="dxa"/>
+            <w:tcBorders>
+              <w:top w:val="nil"/>
+              <w:left w:val="single" w:sz="4" w:space="0" w:color="auto"/>
+              <w:bottom w:val="single" w:sz="4" w:space="0" w:color="auto"/>
+              <w:right w:val="single" w:sz="4" w:space="0" w:color="auto"/>
+            </w:tcBorders>
+            <w:vAlign w:val="center"/>
+            <w:hideMark/>
+          </w:tcPr>
+          <w:p>
+            <w:pPr>
+              <w:spacing w:after="0" w:line="240" w:lineRule="auto"/>
+              <w:jc w:val="center"/>
+              <w:rPr>
+                <w:rFonts w:ascii="Aptos Narrow" w:eastAsia="Times New Roman" w:hAnsi="Aptos Narrow" w:cs="Times New Roman"/>
+                <w:color w:val="000000"/>
+                <w:lang w:val="sk-SK" w:eastAsia="sk-SK"/>
+              </w:rPr>
+            </w:pPr>
+            <w:r>
+              <w:rPr>
+                <w:rFonts w:ascii="Aptos Narrow" w:eastAsia="Times New Roman" w:hAnsi="Aptos Narrow" w:cs="Times New Roman"/>
+                <w:color w:val="000000"/>
+                <w:lang w:val="sk-SK" w:eastAsia="sk-SK"/>
+              </w:rPr>
+              <w:t>Prevádzkový tím</w:t>
+            </w:r>
+          </w:p>
+        </w:tc>
+        <w:tc>
+          <w:tcPr>
+            <w:tcW w:w="1540" w:type="dxa"/>
+            <w:tcBorders>
+              <w:top w:val="nil"/>
+              <w:left w:val="nil"/>
+              <w:bottom w:val="single" w:sz="4" w:space="0" w:color="auto"/>
+              <w:right w:val="single" w:sz="4" w:space="0" w:color="auto"/>
+            </w:tcBorders>
+            <w:vAlign w:val="center"/>
+            <w:hideMark/>
+          </w:tcPr>
+          <w:p>
+            <w:pPr>
+              <w:spacing w:after="0" w:line="240" w:lineRule="auto"/>
+              <w:jc w:val="center"/>
+              <w:rPr>
+                <w:rFonts w:ascii="Aptos Narrow" w:eastAsia="Times New Roman" w:hAnsi="Aptos Narrow" w:cs="Times New Roman"/>
+                <w:color w:val="000000"/>
+                <w:lang w:val="sk-SK" w:eastAsia="sk-SK"/>
+              </w:rPr>
+            </w:pPr>
+            <w:proofErr w:type="spellStart"/>
+            <w:r>
+              <w:rPr>
+                <w:rFonts w:ascii="Aptos Narrow" w:eastAsia="Times New Roman" w:hAnsi="Aptos Narrow" w:cs="Times New Roman"/>
+                <w:color w:val="000000"/>
+                <w:lang w:val="sk-SK" w:eastAsia="sk-SK"/>
+              </w:rPr>
+              <w:t>Operations</w:t>
+            </w:r>
+            <w:proofErr w:type="spellEnd"/>
+          </w:p>
+        </w:tc>
+        <w:tc>
+          <w:tcPr>
+            <w:tcW w:w="1960" w:type="dxa"/>
+            <w:tcBorders>
+              <w:top w:val="nil"/>
+              <w:left w:val="nil"/>
+              <w:bottom w:val="single" w:sz="4" w:space="0" w:color="auto"/>
+              <w:right w:val="single" w:sz="4" w:space="0" w:color="auto"/>
+            </w:tcBorders>
+            <w:vAlign w:val="center"/>
+            <w:hideMark/>
+          </w:tcPr>
+          <w:p>
+            <w:pPr>
+              <w:spacing w:after="0" w:line="240" w:lineRule="auto"/>
+              <w:jc w:val="center"/>
+              <w:rPr>
+                <w:rFonts w:ascii="Aptos Narrow" w:eastAsia="Times New Roman" w:hAnsi="Aptos Narrow" w:cs="Times New Roman"/>
+                <w:color w:val="000000"/>
+                <w:lang w:val="sk-SK" w:eastAsia="sk-SK"/>
+              </w:rPr>
+            </w:pPr>
+            <w:proofErr w:type="spellStart"/>
+            <w:r>
+              <w:rPr>
+                <w:rFonts w:ascii="Aptos Narrow" w:eastAsia="Times New Roman" w:hAnsi="Aptos Narrow" w:cs="Times New Roman"/>
+                <w:color w:val="000000"/>
+                <w:lang w:val="sk-SK" w:eastAsia="sk-SK"/>
+              </w:rPr>
+              <w:t>Final</w:t>
+            </w:r>
+            <w:proofErr w:type="spellEnd"/>
+          </w:p>
+        </w:tc>
+      </w:tr>
+    </w:tbl>
+    <w:p>
+      <w:pPr>
+        <w:pStyle w:val="Nadpis21"/>
+        <w:numPr>
+          <w:ilvl w:val="0"/>
+          <w:numId w:val="0"/>
+        </w:numPr>
+        <w:jc w:val="both"/>
+        <w:rPr>
+          <w:b/>
+          <w:bCs/>
+        </w:rPr>
+      </w:pPr>
+    </w:p>
+    <w:p>
+      <w:pPr>
+        <w:pStyle w:val="Nadpis21"/>
+        <w:numPr>
+          <w:ilvl w:val="0"/>
+          <w:numId w:val="0"/>
+        </w:numPr>
+        <w:ind w:left="576" w:hanging="576"/>
+        <w:jc w:val="both"/>
+        <w:rPr>
+          <w:b/>
+          <w:bCs/>
+        </w:rPr>
+      </w:pPr>
+    </w:p>
+    <w:p>
+      <w:pPr>
+        <w:pStyle w:val="Nadpis21"/>
+        <w:numPr>
+          <w:ilvl w:val="0"/>
+          <w:numId w:val="0"/>
+        </w:numPr>
+        <w:ind w:left="576" w:hanging="576"/>
+        <w:jc w:val="both"/>
+        <w:rPr>
+          <w:b/>
+          <w:bCs/>
+        </w:rPr>
+      </w:pPr>
+    </w:p>
+    <w:p>
+      <w:pPr>
+        <w:pStyle w:val="Nadpis21"/>
+        <w:numPr>
+          <w:ilvl w:val="0"/>
+          <w:numId w:val="0"/>
+        </w:numPr>
+        <w:ind w:left="576" w:hanging="576"/>
+        <w:jc w:val="both"/>
+        <w:rPr>
+          <w:b/>
+          <w:bCs/>
+        </w:rPr>
+      </w:pPr>
+    </w:p>
+    <w:p>
+      <w:pPr>
+        <w:pStyle w:val="Nadpis21"/>
+        <w:numPr>
+          <w:ilvl w:val="0"/>
+          <w:numId w:val="0"/>
+        </w:numPr>
+        <w:ind w:left="576" w:hanging="576"/>
+        <w:jc w:val="both"/>
+        <w:rPr>
+          <w:b/>
+          <w:bCs/>
+        </w:rPr>
+      </w:pPr>
+    </w:p>
+    <w:p>
+      <w:pPr>
+        <w:pStyle w:val="Nadpis21"/>
+        <w:numPr>
+          <w:ilvl w:val="0"/>
+          <w:numId w:val="0"/>
+        </w:numPr>
+        <w:ind w:left="576" w:hanging="576"/>
+        <w:jc w:val="both"/>
+        <w:rPr>
+          <w:b/>
+          <w:bCs/>
+        </w:rPr>
+      </w:pPr>
+    </w:p>
+    <w:p>
+      <w:pPr>
+        <w:pStyle w:val="Nadpis21"/>
+        <w:numPr>
+          <w:ilvl w:val="0"/>
+          <w:numId w:val="0"/>
+        </w:numPr>
+        <w:ind w:left="576" w:hanging="576"/>
+        <w:jc w:val="both"/>
+        <w:rPr>
+          <w:b/>
+          <w:bCs/>
+        </w:rPr>
+      </w:pPr>
+    </w:p>
+    <w:p>
+      <w:pPr>
+        <w:pStyle w:val="Nadpis21"/>
+        <w:numPr>
+          <w:ilvl w:val="0"/>
+          <w:numId w:val="0"/>
+        </w:numPr>
+        <w:ind w:left="576" w:hanging="576"/>
+        <w:jc w:val="both"/>
+        <w:rPr>
+          <w:b/>
+          <w:bCs/>
+        </w:rPr>
+      </w:pPr>
+    </w:p>
+    <w:p>
+      <w:pPr>
+        <w:pStyle w:val="Nadpis21"/>
+        <w:numPr>
+          <w:ilvl w:val="0"/>
+          <w:numId w:val="0"/>
+        </w:numPr>
+        <w:ind w:left="576" w:hanging="576"/>
+        <w:jc w:val="both"/>
+        <w:rPr>
+          <w:b/>
+          <w:bCs/>
+        </w:rPr>
+      </w:pPr>
+    </w:p>
+    <w:p>
+      <w:pPr>
+        <w:pStyle w:val="Nadpis21"/>
+        <w:numPr>
+          <w:ilvl w:val="0"/>
+          <w:numId w:val="0"/>
+        </w:numPr>
+        <w:ind w:left="576" w:hanging="576"/>
+        <w:jc w:val="both"/>
+        <w:rPr>
+          <w:b/>
+          <w:bCs/>
+        </w:rPr>
+      </w:pPr>
+    </w:p>
+    <w:p>
+      <w:pPr>
+        <w:pStyle w:val="Nadpis21"/>
+        <w:numPr>
+          <w:ilvl w:val="0"/>
+          <w:numId w:val="0"/>
+        </w:numPr>
+        <w:ind w:left="576" w:hanging="576"/>
+        <w:jc w:val="both"/>
+        <w:rPr>
+          <w:b/>
+          <w:bCs/>
+        </w:rPr>
+      </w:pPr>
+    </w:p>
+    <w:p>
+      <w:pPr>
+        <w:pStyle w:val="Nadpis21"/>
+        <w:numPr>
+          <w:ilvl w:val="0"/>
+          <w:numId w:val="0"/>
+        </w:numPr>
+        <w:ind w:left="576" w:hanging="576"/>
+        <w:jc w:val="both"/>
+        <w:rPr>
+          <w:b/>
+          <w:bCs/>
+        </w:rPr>
+      </w:pPr>
+    </w:p>
+    <w:p>
+      <w:pPr>
+        <w:pStyle w:val="Nadpis21"/>
+        <w:numPr>
+          <w:ilvl w:val="0"/>
+          <w:numId w:val="0"/>
+        </w:numPr>
+        <w:ind w:left="576" w:hanging="576"/>
         <w:jc w:val="both"/>
         <w:rPr>
           <w:b/>
@@ -3365,7 +4700,7 @@
                     </pic:cNvPicPr>
                   </pic:nvPicPr>
                   <pic:blipFill>
-                    <a:blip r:embed="rId7">
+                    <a:blip r:embed="rId9">
                       <a:extLst>
                         <a:ext uri="{28A0092B-C50C-407E-A947-70E740481C1C}">
                           <a14:useLocalDpi xmlns:a14="http://schemas.microsoft.com/office/drawing/2010/main" val="0"/>
@@ -3728,6 +5063,7 @@
         <w:rPr>
           <w:rFonts w:hAnsi="Symbol"/>
         </w:rPr>
+        <w:lastRenderedPageBreak/>
         <w:t></w:t>
       </w:r>
       <w:r>
@@ -3932,7 +5268,6 @@
         <w:rPr>
           <w:rFonts w:hAnsi="Symbol"/>
         </w:rPr>
-        <w:lastRenderedPageBreak/>
         <w:t></w:t>
       </w:r>
       <w:r>
@@ -4416,6 +5751,7 @@
         <w:rPr>
           <w:rFonts w:hAnsi="Symbol"/>
         </w:rPr>
+        <w:lastRenderedPageBreak/>
         <w:t></w:t>
       </w:r>
       <w:r>
@@ -4683,7 +6019,6 @@
           <w:b/>
           <w:bCs/>
         </w:rPr>
-        <w:lastRenderedPageBreak/>
         <w:t>Odkazy</w:t>
       </w:r>
       <w:proofErr w:type="spellEnd"/>
@@ -4932,6 +6267,7 @@
       </w:pPr>
       <w:proofErr w:type="spellStart"/>
       <w:r>
+        <w:lastRenderedPageBreak/>
         <w:t>Zúčastnené</w:t>
       </w:r>
       <w:proofErr w:type="spellEnd"/>
@@ -5449,9 +6785,6 @@
       </w:r>
       <w:r>
         <w:br/>
-      </w:r>
-      <w:r>
-        <w:lastRenderedPageBreak/>
         <w:t xml:space="preserve">• Front-end </w:t>
       </w:r>
       <w:proofErr w:type="spellStart"/>
@@ -6447,6 +7780,7 @@
       </w:pPr>
       <w:proofErr w:type="spellStart"/>
       <w:r>
+        <w:lastRenderedPageBreak/>
         <w:t>Funkcie</w:t>
       </w:r>
       <w:proofErr w:type="spellEnd"/>
@@ -6942,7 +8276,6 @@
             </w:r>
             <w:proofErr w:type="spellStart"/>
             <w:r>
-              <w:lastRenderedPageBreak/>
               <w:t>hovor</w:t>
             </w:r>
             <w:proofErr w:type="spellEnd"/>
@@ -6997,7 +8330,6 @@
               <w:ind w:left="360"/>
             </w:pPr>
             <w:r>
-              <w:lastRenderedPageBreak/>
               <w:t>PF-02</w:t>
             </w:r>
           </w:p>
@@ -7597,6 +8929,7 @@
             </w:r>
             <w:proofErr w:type="spellStart"/>
             <w:r>
+              <w:lastRenderedPageBreak/>
               <w:t>obsahu</w:t>
             </w:r>
             <w:proofErr w:type="spellEnd"/>
@@ -7643,6 +8976,7 @@
               <w:ind w:left="360"/>
             </w:pPr>
             <w:r>
+              <w:lastRenderedPageBreak/>
               <w:t>PF-07</w:t>
             </w:r>
           </w:p>
@@ -8071,7 +9405,6 @@
             </w:pPr>
             <w:proofErr w:type="spellStart"/>
             <w:r>
-              <w:lastRenderedPageBreak/>
               <w:t>Kód</w:t>
             </w:r>
             <w:proofErr w:type="spellEnd"/>
@@ -8852,6 +10185,7 @@
             </w:r>
             <w:proofErr w:type="spellStart"/>
             <w:r>
+              <w:lastRenderedPageBreak/>
               <w:t>súladu</w:t>
             </w:r>
             <w:proofErr w:type="spellEnd"/>
@@ -8872,6 +10206,7 @@
             </w:pPr>
             <w:proofErr w:type="spellStart"/>
             <w:r>
+              <w:lastRenderedPageBreak/>
               <w:t>Konfigurácia</w:t>
             </w:r>
             <w:proofErr w:type="spellEnd"/>
@@ -8896,6 +10231,7 @@
             </w:r>
             <w:proofErr w:type="spellStart"/>
             <w:r>
+              <w:lastRenderedPageBreak/>
               <w:t>prístupu</w:t>
             </w:r>
             <w:proofErr w:type="spellEnd"/>
@@ -8942,6 +10278,7 @@
               <w:ind w:left="360"/>
             </w:pPr>
             <w:r>
+              <w:lastRenderedPageBreak/>
               <w:t>PF-16</w:t>
             </w:r>
           </w:p>
@@ -9409,7 +10746,6 @@
             </w:r>
             <w:proofErr w:type="spellStart"/>
             <w:r>
-              <w:lastRenderedPageBreak/>
               <w:t>medzi</w:t>
             </w:r>
             <w:proofErr w:type="spellEnd"/>
@@ -9464,7 +10800,6 @@
               <w:ind w:left="360"/>
             </w:pPr>
             <w:r>
-              <w:lastRenderedPageBreak/>
               <w:t>PF-19</w:t>
             </w:r>
           </w:p>
@@ -9656,6 +10991,248 @@
     </w:lvl>
   </w:abstractNum>
   <w:abstractNum w:abstractNumId="9" w15:restartNumberingAfterBreak="0">
+    <w:nsid w:val="04A7304F"/>
+    <w:multiLevelType w:val="multilevel"/>
+    <w:tmpl w:val="FB8264E2"/>
+    <w:lvl w:ilvl="0">
+      <w:start w:val="1"/>
+      <w:numFmt w:val="decimal"/>
+      <w:lvlText w:val="%1."/>
+      <w:lvlJc w:val="left"/>
+      <w:pPr>
+        <w:ind w:left="720" w:hanging="360"/>
+      </w:pPr>
+      <w:rPr>
+        <w:rFonts w:hint="default"/>
+      </w:rPr>
+    </w:lvl>
+    <w:lvl w:ilvl="1">
+      <w:start w:val="6"/>
+      <w:numFmt w:val="decimal"/>
+      <w:isLgl/>
+      <w:lvlText w:val="%1.%2."/>
+      <w:lvlJc w:val="left"/>
+      <w:pPr>
+        <w:ind w:left="562" w:hanging="562"/>
+      </w:pPr>
+      <w:rPr>
+        <w:rFonts w:hint="default"/>
+      </w:rPr>
+    </w:lvl>
+    <w:lvl w:ilvl="2">
+      <w:start w:val="1"/>
+      <w:numFmt w:val="decimal"/>
+      <w:isLgl/>
+      <w:lvlText w:val="%1.%2.%3."/>
+      <w:lvlJc w:val="left"/>
+      <w:pPr>
+        <w:ind w:left="1080" w:hanging="720"/>
+      </w:pPr>
+      <w:rPr>
+        <w:rFonts w:hint="default"/>
+      </w:rPr>
+    </w:lvl>
+    <w:lvl w:ilvl="3">
+      <w:start w:val="1"/>
+      <w:numFmt w:val="decimal"/>
+      <w:isLgl/>
+      <w:lvlText w:val="%1.%2.%3.%4."/>
+      <w:lvlJc w:val="left"/>
+      <w:pPr>
+        <w:ind w:left="1080" w:hanging="720"/>
+      </w:pPr>
+      <w:rPr>
+        <w:rFonts w:hint="default"/>
+      </w:rPr>
+    </w:lvl>
+    <w:lvl w:ilvl="4">
+      <w:start w:val="1"/>
+      <w:numFmt w:val="decimal"/>
+      <w:isLgl/>
+      <w:lvlText w:val="%1.%2.%3.%4.%5."/>
+      <w:lvlJc w:val="left"/>
+      <w:pPr>
+        <w:ind w:left="1440" w:hanging="1080"/>
+      </w:pPr>
+      <w:rPr>
+        <w:rFonts w:hint="default"/>
+      </w:rPr>
+    </w:lvl>
+    <w:lvl w:ilvl="5">
+      <w:start w:val="1"/>
+      <w:numFmt w:val="decimal"/>
+      <w:isLgl/>
+      <w:lvlText w:val="%1.%2.%3.%4.%5.%6."/>
+      <w:lvlJc w:val="left"/>
+      <w:pPr>
+        <w:ind w:left="1440" w:hanging="1080"/>
+      </w:pPr>
+      <w:rPr>
+        <w:rFonts w:hint="default"/>
+      </w:rPr>
+    </w:lvl>
+    <w:lvl w:ilvl="6">
+      <w:start w:val="1"/>
+      <w:numFmt w:val="decimal"/>
+      <w:isLgl/>
+      <w:lvlText w:val="%1.%2.%3.%4.%5.%6.%7."/>
+      <w:lvlJc w:val="left"/>
+      <w:pPr>
+        <w:ind w:left="1800" w:hanging="1440"/>
+      </w:pPr>
+      <w:rPr>
+        <w:rFonts w:hint="default"/>
+      </w:rPr>
+    </w:lvl>
+    <w:lvl w:ilvl="7">
+      <w:start w:val="1"/>
+      <w:numFmt w:val="decimal"/>
+      <w:isLgl/>
+      <w:lvlText w:val="%1.%2.%3.%4.%5.%6.%7.%8."/>
+      <w:lvlJc w:val="left"/>
+      <w:pPr>
+        <w:ind w:left="1800" w:hanging="1440"/>
+      </w:pPr>
+      <w:rPr>
+        <w:rFonts w:hint="default"/>
+      </w:rPr>
+    </w:lvl>
+    <w:lvl w:ilvl="8">
+      <w:start w:val="1"/>
+      <w:numFmt w:val="decimal"/>
+      <w:isLgl/>
+      <w:lvlText w:val="%1.%2.%3.%4.%5.%6.%7.%8.%9."/>
+      <w:lvlJc w:val="left"/>
+      <w:pPr>
+        <w:ind w:left="2160" w:hanging="1800"/>
+      </w:pPr>
+      <w:rPr>
+        <w:rFonts w:hint="default"/>
+      </w:rPr>
+    </w:lvl>
+  </w:abstractNum>
+  <w:abstractNum w:abstractNumId="10" w15:restartNumberingAfterBreak="0">
+    <w:nsid w:val="05972B8C"/>
+    <w:multiLevelType w:val="multilevel"/>
+    <w:tmpl w:val="F734263A"/>
+    <w:lvl w:ilvl="0">
+      <w:start w:val="1"/>
+      <w:numFmt w:val="decimal"/>
+      <w:lvlText w:val="%1."/>
+      <w:lvlJc w:val="left"/>
+      <w:pPr>
+        <w:ind w:left="360" w:hanging="360"/>
+      </w:pPr>
+      <w:rPr>
+        <w:rFonts w:hint="default"/>
+      </w:rPr>
+    </w:lvl>
+    <w:lvl w:ilvl="1">
+      <w:start w:val="5"/>
+      <w:numFmt w:val="decimal"/>
+      <w:isLgl/>
+      <w:lvlText w:val="%1.%2."/>
+      <w:lvlJc w:val="left"/>
+      <w:pPr>
+        <w:ind w:left="202" w:hanging="420"/>
+      </w:pPr>
+      <w:rPr>
+        <w:rFonts w:hint="default"/>
+      </w:rPr>
+    </w:lvl>
+    <w:lvl w:ilvl="2">
+      <w:start w:val="1"/>
+      <w:numFmt w:val="decimal"/>
+      <w:isLgl/>
+      <w:lvlText w:val="%1.%2.%3."/>
+      <w:lvlJc w:val="left"/>
+      <w:pPr>
+        <w:ind w:left="720" w:hanging="720"/>
+      </w:pPr>
+      <w:rPr>
+        <w:rFonts w:hint="default"/>
+      </w:rPr>
+    </w:lvl>
+    <w:lvl w:ilvl="3">
+      <w:start w:val="1"/>
+      <w:numFmt w:val="decimal"/>
+      <w:isLgl/>
+      <w:lvlText w:val="%1.%2.%3.%4."/>
+      <w:lvlJc w:val="left"/>
+      <w:pPr>
+        <w:ind w:left="720" w:hanging="720"/>
+      </w:pPr>
+      <w:rPr>
+        <w:rFonts w:hint="default"/>
+      </w:rPr>
+    </w:lvl>
+    <w:lvl w:ilvl="4">
+      <w:start w:val="1"/>
+      <w:numFmt w:val="decimal"/>
+      <w:isLgl/>
+      <w:lvlText w:val="%1.%2.%3.%4.%5."/>
+      <w:lvlJc w:val="left"/>
+      <w:pPr>
+        <w:ind w:left="1080" w:hanging="1080"/>
+      </w:pPr>
+      <w:rPr>
+        <w:rFonts w:hint="default"/>
+      </w:rPr>
+    </w:lvl>
+    <w:lvl w:ilvl="5">
+      <w:start w:val="1"/>
+      <w:numFmt w:val="decimal"/>
+      <w:isLgl/>
+      <w:lvlText w:val="%1.%2.%3.%4.%5.%6."/>
+      <w:lvlJc w:val="left"/>
+      <w:pPr>
+        <w:ind w:left="1080" w:hanging="1080"/>
+      </w:pPr>
+      <w:rPr>
+        <w:rFonts w:hint="default"/>
+      </w:rPr>
+    </w:lvl>
+    <w:lvl w:ilvl="6">
+      <w:start w:val="1"/>
+      <w:numFmt w:val="decimal"/>
+      <w:isLgl/>
+      <w:lvlText w:val="%1.%2.%3.%4.%5.%6.%7."/>
+      <w:lvlJc w:val="left"/>
+      <w:pPr>
+        <w:ind w:left="1440" w:hanging="1440"/>
+      </w:pPr>
+      <w:rPr>
+        <w:rFonts w:hint="default"/>
+      </w:rPr>
+    </w:lvl>
+    <w:lvl w:ilvl="7">
+      <w:start w:val="1"/>
+      <w:numFmt w:val="decimal"/>
+      <w:isLgl/>
+      <w:lvlText w:val="%1.%2.%3.%4.%5.%6.%7.%8."/>
+      <w:lvlJc w:val="left"/>
+      <w:pPr>
+        <w:ind w:left="1440" w:hanging="1440"/>
+      </w:pPr>
+      <w:rPr>
+        <w:rFonts w:hint="default"/>
+      </w:rPr>
+    </w:lvl>
+    <w:lvl w:ilvl="8">
+      <w:start w:val="1"/>
+      <w:numFmt w:val="decimal"/>
+      <w:isLgl/>
+      <w:lvlText w:val="%1.%2.%3.%4.%5.%6.%7.%8.%9."/>
+      <w:lvlJc w:val="left"/>
+      <w:pPr>
+        <w:ind w:left="1800" w:hanging="1800"/>
+      </w:pPr>
+      <w:rPr>
+        <w:rFonts w:hint="default"/>
+      </w:rPr>
+    </w:lvl>
+  </w:abstractNum>
+  <w:abstractNum w:abstractNumId="11" w15:restartNumberingAfterBreak="0">
     <w:nsid w:val="087A59A2"/>
     <w:multiLevelType w:val="multilevel"/>
     <w:tmpl w:val="37A07EC2"/>
@@ -9776,7 +11353,7 @@
       </w:rPr>
     </w:lvl>
   </w:abstractNum>
-  <w:abstractNum w:abstractNumId="10" w15:restartNumberingAfterBreak="0">
+  <w:abstractNum w:abstractNumId="12" w15:restartNumberingAfterBreak="0">
     <w:nsid w:val="0BA979C7"/>
     <w:multiLevelType w:val="multilevel"/>
     <w:tmpl w:val="43708922"/>
@@ -9925,7 +11502,7 @@
       </w:rPr>
     </w:lvl>
   </w:abstractNum>
-  <w:abstractNum w:abstractNumId="11" w15:restartNumberingAfterBreak="0">
+  <w:abstractNum w:abstractNumId="13" w15:restartNumberingAfterBreak="0">
     <w:nsid w:val="11FE7747"/>
     <w:multiLevelType w:val="hybridMultilevel"/>
     <w:tmpl w:val="59C8C920"/>
@@ -10014,7 +11591,7 @@
       </w:pPr>
     </w:lvl>
   </w:abstractNum>
-  <w:abstractNum w:abstractNumId="12" w15:restartNumberingAfterBreak="0">
+  <w:abstractNum w:abstractNumId="14" w15:restartNumberingAfterBreak="0">
     <w:nsid w:val="1440170A"/>
     <w:multiLevelType w:val="multilevel"/>
     <w:tmpl w:val="299A74C4"/>
@@ -10135,7 +11712,7 @@
       </w:rPr>
     </w:lvl>
   </w:abstractNum>
-  <w:abstractNum w:abstractNumId="13" w15:restartNumberingAfterBreak="0">
+  <w:abstractNum w:abstractNumId="15" w15:restartNumberingAfterBreak="0">
     <w:nsid w:val="185D5019"/>
     <w:multiLevelType w:val="hybridMultilevel"/>
     <w:tmpl w:val="8B966D94"/>
@@ -10224,7 +11801,7 @@
       </w:pPr>
     </w:lvl>
   </w:abstractNum>
-  <w:abstractNum w:abstractNumId="14" w15:restartNumberingAfterBreak="0">
+  <w:abstractNum w:abstractNumId="16" w15:restartNumberingAfterBreak="0">
     <w:nsid w:val="1C150AF5"/>
     <w:multiLevelType w:val="hybridMultilevel"/>
     <w:tmpl w:val="2F6A5744"/>
@@ -10310,7 +11887,7 @@
       </w:pPr>
     </w:lvl>
   </w:abstractNum>
-  <w:abstractNum w:abstractNumId="15" w15:restartNumberingAfterBreak="0">
+  <w:abstractNum w:abstractNumId="17" w15:restartNumberingAfterBreak="0">
     <w:nsid w:val="1CCA2141"/>
     <w:multiLevelType w:val="hybridMultilevel"/>
     <w:tmpl w:val="52AE6CEA"/>
@@ -10402,7 +11979,7 @@
       </w:pPr>
     </w:lvl>
   </w:abstractNum>
-  <w:abstractNum w:abstractNumId="16" w15:restartNumberingAfterBreak="0">
+  <w:abstractNum w:abstractNumId="18" w15:restartNumberingAfterBreak="0">
     <w:nsid w:val="23BD5313"/>
     <w:multiLevelType w:val="hybridMultilevel"/>
     <w:tmpl w:val="93B4EFD0"/>
@@ -10488,7 +12065,7 @@
       </w:pPr>
     </w:lvl>
   </w:abstractNum>
-  <w:abstractNum w:abstractNumId="17" w15:restartNumberingAfterBreak="0">
+  <w:abstractNum w:abstractNumId="19" w15:restartNumberingAfterBreak="0">
     <w:nsid w:val="27290DF3"/>
     <w:multiLevelType w:val="hybridMultilevel"/>
     <w:tmpl w:val="8A6A805C"/>
@@ -10577,7 +12154,7 @@
       </w:pPr>
     </w:lvl>
   </w:abstractNum>
-  <w:abstractNum w:abstractNumId="18" w15:restartNumberingAfterBreak="0">
+  <w:abstractNum w:abstractNumId="20" w15:restartNumberingAfterBreak="0">
     <w:nsid w:val="2843416E"/>
     <w:multiLevelType w:val="multilevel"/>
     <w:tmpl w:val="9A96EEE0"/>
@@ -10690,7 +12267,128 @@
       </w:pPr>
     </w:lvl>
   </w:abstractNum>
-  <w:abstractNum w:abstractNumId="19" w15:restartNumberingAfterBreak="0">
+  <w:abstractNum w:abstractNumId="21" w15:restartNumberingAfterBreak="0">
+    <w:nsid w:val="341848FF"/>
+    <w:multiLevelType w:val="multilevel"/>
+    <w:tmpl w:val="12242D3E"/>
+    <w:lvl w:ilvl="0">
+      <w:start w:val="1"/>
+      <w:numFmt w:val="decimal"/>
+      <w:lvlText w:val="%1."/>
+      <w:lvlJc w:val="left"/>
+      <w:pPr>
+        <w:ind w:left="360" w:hanging="360"/>
+      </w:pPr>
+      <w:rPr>
+        <w:rFonts w:hint="default"/>
+      </w:rPr>
+    </w:lvl>
+    <w:lvl w:ilvl="1">
+      <w:start w:val="5"/>
+      <w:numFmt w:val="decimal"/>
+      <w:isLgl/>
+      <w:lvlText w:val="%1.%2."/>
+      <w:lvlJc w:val="left"/>
+      <w:pPr>
+        <w:ind w:left="561" w:hanging="561"/>
+      </w:pPr>
+      <w:rPr>
+        <w:rFonts w:hint="default"/>
+      </w:rPr>
+    </w:lvl>
+    <w:lvl w:ilvl="2">
+      <w:start w:val="1"/>
+      <w:numFmt w:val="decimal"/>
+      <w:isLgl/>
+      <w:lvlText w:val="%1.%2.%3."/>
+      <w:lvlJc w:val="left"/>
+      <w:pPr>
+        <w:ind w:left="720" w:hanging="720"/>
+      </w:pPr>
+      <w:rPr>
+        <w:rFonts w:hint="default"/>
+      </w:rPr>
+    </w:lvl>
+    <w:lvl w:ilvl="3">
+      <w:start w:val="1"/>
+      <w:numFmt w:val="decimal"/>
+      <w:isLgl/>
+      <w:lvlText w:val="%1.%2.%3.%4."/>
+      <w:lvlJc w:val="left"/>
+      <w:pPr>
+        <w:ind w:left="720" w:hanging="720"/>
+      </w:pPr>
+      <w:rPr>
+        <w:rFonts w:hint="default"/>
+      </w:rPr>
+    </w:lvl>
+    <w:lvl w:ilvl="4">
+      <w:start w:val="1"/>
+      <w:numFmt w:val="decimal"/>
+      <w:isLgl/>
+      <w:lvlText w:val="%1.%2.%3.%4.%5."/>
+      <w:lvlJc w:val="left"/>
+      <w:pPr>
+        <w:ind w:left="1080" w:hanging="1080"/>
+      </w:pPr>
+      <w:rPr>
+        <w:rFonts w:hint="default"/>
+      </w:rPr>
+    </w:lvl>
+    <w:lvl w:ilvl="5">
+      <w:start w:val="1"/>
+      <w:numFmt w:val="decimal"/>
+      <w:isLgl/>
+      <w:lvlText w:val="%1.%2.%3.%4.%5.%6."/>
+      <w:lvlJc w:val="left"/>
+      <w:pPr>
+        <w:ind w:left="1080" w:hanging="1080"/>
+      </w:pPr>
+      <w:rPr>
+        <w:rFonts w:hint="default"/>
+      </w:rPr>
+    </w:lvl>
+    <w:lvl w:ilvl="6">
+      <w:start w:val="1"/>
+      <w:numFmt w:val="decimal"/>
+      <w:isLgl/>
+      <w:lvlText w:val="%1.%2.%3.%4.%5.%6.%7."/>
+      <w:lvlJc w:val="left"/>
+      <w:pPr>
+        <w:ind w:left="1440" w:hanging="1440"/>
+      </w:pPr>
+      <w:rPr>
+        <w:rFonts w:hint="default"/>
+      </w:rPr>
+    </w:lvl>
+    <w:lvl w:ilvl="7">
+      <w:start w:val="1"/>
+      <w:numFmt w:val="decimal"/>
+      <w:isLgl/>
+      <w:lvlText w:val="%1.%2.%3.%4.%5.%6.%7.%8."/>
+      <w:lvlJc w:val="left"/>
+      <w:pPr>
+        <w:ind w:left="1440" w:hanging="1440"/>
+      </w:pPr>
+      <w:rPr>
+        <w:rFonts w:hint="default"/>
+      </w:rPr>
+    </w:lvl>
+    <w:lvl w:ilvl="8">
+      <w:start w:val="1"/>
+      <w:numFmt w:val="decimal"/>
+      <w:isLgl/>
+      <w:lvlText w:val="%1.%2.%3.%4.%5.%6.%7.%8.%9."/>
+      <w:lvlJc w:val="left"/>
+      <w:pPr>
+        <w:ind w:left="1800" w:hanging="1800"/>
+      </w:pPr>
+      <w:rPr>
+        <w:rFonts w:hint="default"/>
+      </w:rPr>
+    </w:lvl>
+  </w:abstractNum>
+  <w:abstractNum w:abstractNumId="22" w15:restartNumberingAfterBreak="0">
     <w:nsid w:val="34EA405A"/>
     <w:multiLevelType w:val="hybridMultilevel"/>
     <w:tmpl w:val="5B1A6500"/>
@@ -10779,7 +12477,249 @@
       </w:pPr>
     </w:lvl>
   </w:abstractNum>
-  <w:abstractNum w:abstractNumId="20" w15:restartNumberingAfterBreak="0">
+  <w:abstractNum w:abstractNumId="23" w15:restartNumberingAfterBreak="0">
+    <w:nsid w:val="390B22B6"/>
+    <w:multiLevelType w:val="multilevel"/>
+    <w:tmpl w:val="9ACC1F16"/>
+    <w:lvl w:ilvl="0">
+      <w:start w:val="1"/>
+      <w:numFmt w:val="decimal"/>
+      <w:lvlText w:val="%1."/>
+      <w:lvlJc w:val="left"/>
+      <w:pPr>
+        <w:ind w:left="720" w:hanging="360"/>
+      </w:pPr>
+      <w:rPr>
+        <w:rFonts w:hint="default"/>
+      </w:rPr>
+    </w:lvl>
+    <w:lvl w:ilvl="1">
+      <w:start w:val="7"/>
+      <w:numFmt w:val="decimal"/>
+      <w:isLgl/>
+      <w:lvlText w:val="%1.%2."/>
+      <w:lvlJc w:val="left"/>
+      <w:pPr>
+        <w:ind w:left="562" w:hanging="562"/>
+      </w:pPr>
+      <w:rPr>
+        <w:rFonts w:hint="default"/>
+      </w:rPr>
+    </w:lvl>
+    <w:lvl w:ilvl="2">
+      <w:start w:val="1"/>
+      <w:numFmt w:val="decimal"/>
+      <w:isLgl/>
+      <w:lvlText w:val="%1.%2.%3."/>
+      <w:lvlJc w:val="left"/>
+      <w:pPr>
+        <w:ind w:left="1080" w:hanging="720"/>
+      </w:pPr>
+      <w:rPr>
+        <w:rFonts w:hint="default"/>
+      </w:rPr>
+    </w:lvl>
+    <w:lvl w:ilvl="3">
+      <w:start w:val="1"/>
+      <w:numFmt w:val="decimal"/>
+      <w:isLgl/>
+      <w:lvlText w:val="%1.%2.%3.%4."/>
+      <w:lvlJc w:val="left"/>
+      <w:pPr>
+        <w:ind w:left="1080" w:hanging="720"/>
+      </w:pPr>
+      <w:rPr>
+        <w:rFonts w:hint="default"/>
+      </w:rPr>
+    </w:lvl>
+    <w:lvl w:ilvl="4">
+      <w:start w:val="1"/>
+      <w:numFmt w:val="decimal"/>
+      <w:isLgl/>
+      <w:lvlText w:val="%1.%2.%3.%4.%5."/>
+      <w:lvlJc w:val="left"/>
+      <w:pPr>
+        <w:ind w:left="1440" w:hanging="1080"/>
+      </w:pPr>
+      <w:rPr>
+        <w:rFonts w:hint="default"/>
+      </w:rPr>
+    </w:lvl>
+    <w:lvl w:ilvl="5">
+      <w:start w:val="1"/>
+      <w:numFmt w:val="decimal"/>
+      <w:isLgl/>
+      <w:lvlText w:val="%1.%2.%3.%4.%5.%6."/>
+      <w:lvlJc w:val="left"/>
+      <w:pPr>
+        <w:ind w:left="1440" w:hanging="1080"/>
+      </w:pPr>
+      <w:rPr>
+        <w:rFonts w:hint="default"/>
+      </w:rPr>
+    </w:lvl>
+    <w:lvl w:ilvl="6">
+      <w:start w:val="1"/>
+      <w:numFmt w:val="decimal"/>
+      <w:isLgl/>
+      <w:lvlText w:val="%1.%2.%3.%4.%5.%6.%7."/>
+      <w:lvlJc w:val="left"/>
+      <w:pPr>
+        <w:ind w:left="1800" w:hanging="1440"/>
+      </w:pPr>
+      <w:rPr>
+        <w:rFonts w:hint="default"/>
+      </w:rPr>
+    </w:lvl>
+    <w:lvl w:ilvl="7">
+      <w:start w:val="1"/>
+      <w:numFmt w:val="decimal"/>
+      <w:isLgl/>
+      <w:lvlText w:val="%1.%2.%3.%4.%5.%6.%7.%8."/>
+      <w:lvlJc w:val="left"/>
+      <w:pPr>
+        <w:ind w:left="1800" w:hanging="1440"/>
+      </w:pPr>
+      <w:rPr>
+        <w:rFonts w:hint="default"/>
+      </w:rPr>
+    </w:lvl>
+    <w:lvl w:ilvl="8">
+      <w:start w:val="1"/>
+      <w:numFmt w:val="decimal"/>
+      <w:isLgl/>
+      <w:lvlText w:val="%1.%2.%3.%4.%5.%6.%7.%8.%9."/>
+      <w:lvlJc w:val="left"/>
+      <w:pPr>
+        <w:ind w:left="2160" w:hanging="1800"/>
+      </w:pPr>
+      <w:rPr>
+        <w:rFonts w:hint="default"/>
+      </w:rPr>
+    </w:lvl>
+  </w:abstractNum>
+  <w:abstractNum w:abstractNumId="24" w15:restartNumberingAfterBreak="0">
+    <w:nsid w:val="3E952C56"/>
+    <w:multiLevelType w:val="multilevel"/>
+    <w:tmpl w:val="4A2A9136"/>
+    <w:lvl w:ilvl="0">
+      <w:start w:val="1"/>
+      <w:numFmt w:val="decimal"/>
+      <w:lvlText w:val="%1."/>
+      <w:lvlJc w:val="left"/>
+      <w:pPr>
+        <w:ind w:left="720" w:hanging="360"/>
+      </w:pPr>
+      <w:rPr>
+        <w:rFonts w:hint="default"/>
+      </w:rPr>
+    </w:lvl>
+    <w:lvl w:ilvl="1">
+      <w:start w:val="4"/>
+      <w:numFmt w:val="decimal"/>
+      <w:isLgl/>
+      <w:lvlText w:val="%1.%2."/>
+      <w:lvlJc w:val="left"/>
+      <w:pPr>
+        <w:ind w:left="561" w:hanging="561"/>
+      </w:pPr>
+      <w:rPr>
+        <w:rFonts w:hint="default"/>
+      </w:rPr>
+    </w:lvl>
+    <w:lvl w:ilvl="2">
+      <w:start w:val="1"/>
+      <w:numFmt w:val="decimal"/>
+      <w:isLgl/>
+      <w:lvlText w:val="%1.%2.%3."/>
+      <w:lvlJc w:val="left"/>
+      <w:pPr>
+        <w:ind w:left="1080" w:hanging="720"/>
+      </w:pPr>
+      <w:rPr>
+        <w:rFonts w:hint="default"/>
+      </w:rPr>
+    </w:lvl>
+    <w:lvl w:ilvl="3">
+      <w:start w:val="1"/>
+      <w:numFmt w:val="decimal"/>
+      <w:isLgl/>
+      <w:lvlText w:val="%1.%2.%3.%4."/>
+      <w:lvlJc w:val="left"/>
+      <w:pPr>
+        <w:ind w:left="1080" w:hanging="720"/>
+      </w:pPr>
+      <w:rPr>
+        <w:rFonts w:hint="default"/>
+      </w:rPr>
+    </w:lvl>
+    <w:lvl w:ilvl="4">
+      <w:start w:val="1"/>
+      <w:numFmt w:val="decimal"/>
+      <w:isLgl/>
+      <w:lvlText w:val="%1.%2.%3.%4.%5."/>
+      <w:lvlJc w:val="left"/>
+      <w:pPr>
+        <w:ind w:left="1440" w:hanging="1080"/>
+      </w:pPr>
+      <w:rPr>
+        <w:rFonts w:hint="default"/>
+      </w:rPr>
+    </w:lvl>
+    <w:lvl w:ilvl="5">
+      <w:start w:val="1"/>
+      <w:numFmt w:val="decimal"/>
+      <w:isLgl/>
+      <w:lvlText w:val="%1.%2.%3.%4.%5.%6."/>
+      <w:lvlJc w:val="left"/>
+      <w:pPr>
+        <w:ind w:left="1440" w:hanging="1080"/>
+      </w:pPr>
+      <w:rPr>
+        <w:rFonts w:hint="default"/>
+      </w:rPr>
+    </w:lvl>
+    <w:lvl w:ilvl="6">
+      <w:start w:val="1"/>
+      <w:numFmt w:val="decimal"/>
+      <w:isLgl/>
+      <w:lvlText w:val="%1.%2.%3.%4.%5.%6.%7."/>
+      <w:lvlJc w:val="left"/>
+      <w:pPr>
+        <w:ind w:left="1800" w:hanging="1440"/>
+      </w:pPr>
+      <w:rPr>
+        <w:rFonts w:hint="default"/>
+      </w:rPr>
+    </w:lvl>
+    <w:lvl w:ilvl="7">
+      <w:start w:val="1"/>
+      <w:numFmt w:val="decimal"/>
+      <w:isLgl/>
+      <w:lvlText w:val="%1.%2.%3.%4.%5.%6.%7.%8."/>
+      <w:lvlJc w:val="left"/>
+      <w:pPr>
+        <w:ind w:left="1800" w:hanging="1440"/>
+      </w:pPr>
+      <w:rPr>
+        <w:rFonts w:hint="default"/>
+      </w:rPr>
+    </w:lvl>
+    <w:lvl w:ilvl="8">
+      <w:start w:val="1"/>
+      <w:numFmt w:val="decimal"/>
+      <w:isLgl/>
+      <w:lvlText w:val="%1.%2.%3.%4.%5.%6.%7.%8.%9."/>
+      <w:lvlJc w:val="left"/>
+      <w:pPr>
+        <w:ind w:left="2160" w:hanging="1800"/>
+      </w:pPr>
+      <w:rPr>
+        <w:rFonts w:hint="default"/>
+      </w:rPr>
+    </w:lvl>
+  </w:abstractNum>
+  <w:abstractNum w:abstractNumId="25" w15:restartNumberingAfterBreak="0">
     <w:nsid w:val="41784907"/>
     <w:multiLevelType w:val="multilevel"/>
     <w:tmpl w:val="2272DD4E"/>
@@ -10900,7 +12840,7 @@
       </w:rPr>
     </w:lvl>
   </w:abstractNum>
-  <w:abstractNum w:abstractNumId="21" w15:restartNumberingAfterBreak="0">
+  <w:abstractNum w:abstractNumId="26" w15:restartNumberingAfterBreak="0">
     <w:nsid w:val="4795658D"/>
     <w:multiLevelType w:val="hybridMultilevel"/>
     <w:tmpl w:val="794E1E1E"/>
@@ -10986,7 +12926,7 @@
       </w:pPr>
     </w:lvl>
   </w:abstractNum>
-  <w:abstractNum w:abstractNumId="22" w15:restartNumberingAfterBreak="0">
+  <w:abstractNum w:abstractNumId="27" w15:restartNumberingAfterBreak="0">
     <w:nsid w:val="4A93400A"/>
     <w:multiLevelType w:val="multilevel"/>
     <w:tmpl w:val="041B0025"/>
@@ -11081,7 +13021,7 @@
       </w:pPr>
     </w:lvl>
   </w:abstractNum>
-  <w:abstractNum w:abstractNumId="23" w15:restartNumberingAfterBreak="0">
+  <w:abstractNum w:abstractNumId="28" w15:restartNumberingAfterBreak="0">
     <w:nsid w:val="54806FD8"/>
     <w:multiLevelType w:val="hybridMultilevel"/>
     <w:tmpl w:val="5C7A36B2"/>
@@ -11170,7 +13110,7 @@
       </w:pPr>
     </w:lvl>
   </w:abstractNum>
-  <w:abstractNum w:abstractNumId="24" w15:restartNumberingAfterBreak="0">
+  <w:abstractNum w:abstractNumId="29" w15:restartNumberingAfterBreak="0">
     <w:nsid w:val="596A0DBE"/>
     <w:multiLevelType w:val="hybridMultilevel"/>
     <w:tmpl w:val="7C787016"/>
@@ -11259,7 +13199,7 @@
       </w:pPr>
     </w:lvl>
   </w:abstractNum>
-  <w:abstractNum w:abstractNumId="25" w15:restartNumberingAfterBreak="0">
+  <w:abstractNum w:abstractNumId="30" w15:restartNumberingAfterBreak="0">
     <w:nsid w:val="642B1AA2"/>
     <w:multiLevelType w:val="hybridMultilevel"/>
     <w:tmpl w:val="3A9CE894"/>
@@ -11348,7 +13288,7 @@
       </w:pPr>
     </w:lvl>
   </w:abstractNum>
-  <w:abstractNum w:abstractNumId="26" w15:restartNumberingAfterBreak="0">
+  <w:abstractNum w:abstractNumId="31" w15:restartNumberingAfterBreak="0">
     <w:nsid w:val="66186F8C"/>
     <w:multiLevelType w:val="hybridMultilevel"/>
     <w:tmpl w:val="5D306372"/>
@@ -11434,7 +13374,128 @@
       </w:pPr>
     </w:lvl>
   </w:abstractNum>
-  <w:abstractNum w:abstractNumId="27" w15:restartNumberingAfterBreak="0">
+  <w:abstractNum w:abstractNumId="32" w15:restartNumberingAfterBreak="0">
+    <w:nsid w:val="70A23729"/>
+    <w:multiLevelType w:val="multilevel"/>
+    <w:tmpl w:val="2272DD4E"/>
+    <w:lvl w:ilvl="0">
+      <w:start w:val="1"/>
+      <w:numFmt w:val="decimal"/>
+      <w:lvlText w:val="%1."/>
+      <w:lvlJc w:val="left"/>
+      <w:pPr>
+        <w:ind w:left="720" w:hanging="360"/>
+      </w:pPr>
+      <w:rPr>
+        <w:rFonts w:hint="default"/>
+      </w:rPr>
+    </w:lvl>
+    <w:lvl w:ilvl="1">
+      <w:start w:val="1"/>
+      <w:numFmt w:val="decimal"/>
+      <w:isLgl/>
+      <w:lvlText w:val="%1.%2."/>
+      <w:lvlJc w:val="left"/>
+      <w:pPr>
+        <w:ind w:left="562" w:hanging="420"/>
+      </w:pPr>
+      <w:rPr>
+        <w:rFonts w:hint="default"/>
+      </w:rPr>
+    </w:lvl>
+    <w:lvl w:ilvl="2">
+      <w:start w:val="1"/>
+      <w:numFmt w:val="decimal"/>
+      <w:isLgl/>
+      <w:lvlText w:val="%1.%2.%3."/>
+      <w:lvlJc w:val="left"/>
+      <w:pPr>
+        <w:ind w:left="1080" w:hanging="720"/>
+      </w:pPr>
+      <w:rPr>
+        <w:rFonts w:hint="default"/>
+      </w:rPr>
+    </w:lvl>
+    <w:lvl w:ilvl="3">
+      <w:start w:val="1"/>
+      <w:numFmt w:val="decimal"/>
+      <w:isLgl/>
+      <w:lvlText w:val="%1.%2.%3.%4."/>
+      <w:lvlJc w:val="left"/>
+      <w:pPr>
+        <w:ind w:left="1080" w:hanging="720"/>
+      </w:pPr>
+      <w:rPr>
+        <w:rFonts w:hint="default"/>
+      </w:rPr>
+    </w:lvl>
+    <w:lvl w:ilvl="4">
+      <w:start w:val="1"/>
+      <w:numFmt w:val="decimal"/>
+      <w:isLgl/>
+      <w:lvlText w:val="%1.%2.%3.%4.%5."/>
+      <w:lvlJc w:val="left"/>
+      <w:pPr>
+        <w:ind w:left="1440" w:hanging="1080"/>
+      </w:pPr>
+      <w:rPr>
+        <w:rFonts w:hint="default"/>
+      </w:rPr>
+    </w:lvl>
+    <w:lvl w:ilvl="5">
+      <w:start w:val="1"/>
+      <w:numFmt w:val="decimal"/>
+      <w:isLgl/>
+      <w:lvlText w:val="%1.%2.%3.%4.%5.%6."/>
+      <w:lvlJc w:val="left"/>
+      <w:pPr>
+        <w:ind w:left="1440" w:hanging="1080"/>
+      </w:pPr>
+      <w:rPr>
+        <w:rFonts w:hint="default"/>
+      </w:rPr>
+    </w:lvl>
+    <w:lvl w:ilvl="6">
+      <w:start w:val="1"/>
+      <w:numFmt w:val="decimal"/>
+      <w:isLgl/>
+      <w:lvlText w:val="%1.%2.%3.%4.%5.%6.%7."/>
+      <w:lvlJc w:val="left"/>
+      <w:pPr>
+        <w:ind w:left="1800" w:hanging="1440"/>
+      </w:pPr>
+      <w:rPr>
+        <w:rFonts w:hint="default"/>
+      </w:rPr>
+    </w:lvl>
+    <w:lvl w:ilvl="7">
+      <w:start w:val="1"/>
+      <w:numFmt w:val="decimal"/>
+      <w:isLgl/>
+      <w:lvlText w:val="%1.%2.%3.%4.%5.%6.%7.%8."/>
+      <w:lvlJc w:val="left"/>
+      <w:pPr>
+        <w:ind w:left="1800" w:hanging="1440"/>
+      </w:pPr>
+      <w:rPr>
+        <w:rFonts w:hint="default"/>
+      </w:rPr>
+    </w:lvl>
+    <w:lvl w:ilvl="8">
+      <w:start w:val="1"/>
+      <w:numFmt w:val="decimal"/>
+      <w:isLgl/>
+      <w:lvlText w:val="%1.%2.%3.%4.%5.%6.%7.%8.%9."/>
+      <w:lvlJc w:val="left"/>
+      <w:pPr>
+        <w:ind w:left="2160" w:hanging="1800"/>
+      </w:pPr>
+      <w:rPr>
+        <w:rFonts w:hint="default"/>
+      </w:rPr>
+    </w:lvl>
+  </w:abstractNum>
+  <w:abstractNum w:abstractNumId="33" w15:restartNumberingAfterBreak="0">
     <w:nsid w:val="719245D3"/>
     <w:multiLevelType w:val="hybridMultilevel"/>
     <w:tmpl w:val="6CCAE626"/>
@@ -11523,7 +13584,7 @@
       </w:pPr>
     </w:lvl>
   </w:abstractNum>
-  <w:abstractNum w:abstractNumId="28" w15:restartNumberingAfterBreak="0">
+  <w:abstractNum w:abstractNumId="34" w15:restartNumberingAfterBreak="0">
     <w:nsid w:val="75581183"/>
     <w:multiLevelType w:val="multilevel"/>
     <w:tmpl w:val="37A07EC2"/>
@@ -11644,7 +13705,7 @@
       </w:rPr>
     </w:lvl>
   </w:abstractNum>
-  <w:abstractNum w:abstractNumId="29" w15:restartNumberingAfterBreak="0">
+  <w:abstractNum w:abstractNumId="35" w15:restartNumberingAfterBreak="0">
     <w:nsid w:val="7642258C"/>
     <w:multiLevelType w:val="multilevel"/>
     <w:tmpl w:val="DA184506"/>
@@ -11765,7 +13826,7 @@
       </w:rPr>
     </w:lvl>
   </w:abstractNum>
-  <w:abstractNum w:abstractNumId="30" w15:restartNumberingAfterBreak="0">
+  <w:abstractNum w:abstractNumId="36" w15:restartNumberingAfterBreak="0">
     <w:nsid w:val="7B1A79A4"/>
     <w:multiLevelType w:val="multilevel"/>
     <w:tmpl w:val="2272DD4E"/>
@@ -11914,70 +13975,88 @@
     <w:abstractNumId w:val="0"/>
   </w:num>
   <w:num w:numId="10" w16cid:durableId="1907253105">
+    <w:abstractNumId w:val="27"/>
+  </w:num>
+  <w:num w:numId="11" w16cid:durableId="1832059840">
+    <w:abstractNumId w:val="17"/>
+  </w:num>
+  <w:num w:numId="12" w16cid:durableId="1756630024">
+    <w:abstractNumId w:val="28"/>
+  </w:num>
+  <w:num w:numId="13" w16cid:durableId="1201167417">
+    <w:abstractNumId w:val="15"/>
+  </w:num>
+  <w:num w:numId="14" w16cid:durableId="338894120">
+    <w:abstractNumId w:val="26"/>
+  </w:num>
+  <w:num w:numId="15" w16cid:durableId="1459105073">
+    <w:abstractNumId w:val="31"/>
+  </w:num>
+  <w:num w:numId="16" w16cid:durableId="1323393163">
+    <w:abstractNumId w:val="20"/>
+  </w:num>
+  <w:num w:numId="17" w16cid:durableId="1501000572">
     <w:abstractNumId w:val="22"/>
   </w:num>
-  <w:num w:numId="11" w16cid:durableId="1832059840">
-    <w:abstractNumId w:val="15"/>
+  <w:num w:numId="18" w16cid:durableId="747657252">
+    <w:abstractNumId w:val="19"/>
   </w:num>
-  <w:num w:numId="12" w16cid:durableId="1756630024">
-    <w:abstractNumId w:val="23"/>
+  <w:num w:numId="19" w16cid:durableId="541401003">
+    <w:abstractNumId w:val="16"/>
   </w:num>
-  <w:num w:numId="13" w16cid:durableId="1201167417">
+  <w:num w:numId="20" w16cid:durableId="587617058">
     <w:abstractNumId w:val="13"/>
   </w:num>
-  <w:num w:numId="14" w16cid:durableId="338894120">
+  <w:num w:numId="21" w16cid:durableId="794255708">
+    <w:abstractNumId w:val="30"/>
+  </w:num>
+  <w:num w:numId="22" w16cid:durableId="1631210026">
+    <w:abstractNumId w:val="33"/>
+  </w:num>
+  <w:num w:numId="23" w16cid:durableId="950362689">
+    <w:abstractNumId w:val="18"/>
+  </w:num>
+  <w:num w:numId="24" w16cid:durableId="359670037">
+    <w:abstractNumId w:val="29"/>
+  </w:num>
+  <w:num w:numId="25" w16cid:durableId="16735457">
+    <w:abstractNumId w:val="35"/>
+  </w:num>
+  <w:num w:numId="26" w16cid:durableId="1564290214">
+    <w:abstractNumId w:val="14"/>
+  </w:num>
+  <w:num w:numId="27" w16cid:durableId="366294102">
+    <w:abstractNumId w:val="36"/>
+  </w:num>
+  <w:num w:numId="28" w16cid:durableId="748818383">
+    <w:abstractNumId w:val="12"/>
+  </w:num>
+  <w:num w:numId="29" w16cid:durableId="257256446">
+    <w:abstractNumId w:val="25"/>
+  </w:num>
+  <w:num w:numId="30" w16cid:durableId="589968877">
+    <w:abstractNumId w:val="34"/>
+  </w:num>
+  <w:num w:numId="31" w16cid:durableId="1787773218">
+    <w:abstractNumId w:val="11"/>
+  </w:num>
+  <w:num w:numId="32" w16cid:durableId="1811172593">
+    <w:abstractNumId w:val="32"/>
+  </w:num>
+  <w:num w:numId="33" w16cid:durableId="1872955004">
+    <w:abstractNumId w:val="10"/>
+  </w:num>
+  <w:num w:numId="34" w16cid:durableId="903881197">
     <w:abstractNumId w:val="21"/>
   </w:num>
-  <w:num w:numId="15" w16cid:durableId="1459105073">
-    <w:abstractNumId w:val="26"/>
-  </w:num>
-  <w:num w:numId="16" w16cid:durableId="1323393163">
-    <w:abstractNumId w:val="18"/>
-  </w:num>
-  <w:num w:numId="17" w16cid:durableId="1501000572">
-    <w:abstractNumId w:val="19"/>
-  </w:num>
-  <w:num w:numId="18" w16cid:durableId="747657252">
-    <w:abstractNumId w:val="17"/>
-  </w:num>
-  <w:num w:numId="19" w16cid:durableId="541401003">
-    <w:abstractNumId w:val="14"/>
-  </w:num>
-  <w:num w:numId="20" w16cid:durableId="587617058">
-    <w:abstractNumId w:val="11"/>
-  </w:num>
-  <w:num w:numId="21" w16cid:durableId="794255708">
-    <w:abstractNumId w:val="25"/>
-  </w:num>
-  <w:num w:numId="22" w16cid:durableId="1631210026">
-    <w:abstractNumId w:val="27"/>
-  </w:num>
-  <w:num w:numId="23" w16cid:durableId="950362689">
-    <w:abstractNumId w:val="16"/>
-  </w:num>
-  <w:num w:numId="24" w16cid:durableId="359670037">
+  <w:num w:numId="35" w16cid:durableId="382369498">
     <w:abstractNumId w:val="24"/>
   </w:num>
-  <w:num w:numId="25" w16cid:durableId="16735457">
-    <w:abstractNumId w:val="29"/>
+  <w:num w:numId="36" w16cid:durableId="2015836280">
+    <w:abstractNumId w:val="9"/>
   </w:num>
-  <w:num w:numId="26" w16cid:durableId="1564290214">
-    <w:abstractNumId w:val="12"/>
-  </w:num>
-  <w:num w:numId="27" w16cid:durableId="366294102">
-    <w:abstractNumId w:val="30"/>
-  </w:num>
-  <w:num w:numId="28" w16cid:durableId="748818383">
-    <w:abstractNumId w:val="10"/>
-  </w:num>
-  <w:num w:numId="29" w16cid:durableId="257256446">
-    <w:abstractNumId w:val="20"/>
-  </w:num>
-  <w:num w:numId="30" w16cid:durableId="589968877">
-    <w:abstractNumId w:val="28"/>
-  </w:num>
-  <w:num w:numId="31" w16cid:durableId="1787773218">
-    <w:abstractNumId w:val="9"/>
+  <w:num w:numId="37" w16cid:durableId="1295791725">
+    <w:abstractNumId w:val="23"/>
   </w:num>
 </w:numbering>
 </file>
@@ -12585,6 +14664,7 @@
   <w:style w:type="character" w:default="1" w:styleId="Predvolenpsmoodseku">
     <w:name w:val="Default Paragraph Font"/>
     <w:uiPriority w:val="1"/>
+    <w:semiHidden/>
     <w:unhideWhenUsed/>
   </w:style>
   <w:style w:type="table" w:default="1" w:styleId="Normlnatabuka">

</xml_diff>